<commit_message>
feat: added more to proposal
</commit_message>
<xml_diff>
--- a/Udacity_Project_5_Capstone/Capstone_Proposal_Speed_Dating_Dataset.docx
+++ b/Udacity_Project_5_Capstone/Capstone_Proposal_Speed_Dating_Dataset.docx
@@ -3060,7 +3060,25 @@
           <w:sz w:val="24"/>
           <w:szCs w:val="24"/>
         </w:rPr>
-        <w:t xml:space="preserve">The clustering aspect of the solution will involve using the mentioned subsets formed above. I will be using K-means clustering with a Euclidean metric to determine distances between points. Moreover, my solution will use trial and error to find how many </w:t>
+        <w:t xml:space="preserve">The clustering aspect of the solution will involve using the mentioned subsets formed above. I will be using K-means clustering with a Euclidean metric to determine distances between points. Moreover, my solution will use </w:t>
+      </w:r>
+      <w:r>
+        <w:rPr>
+          <w:rFonts w:ascii="Segoe UI" w:eastAsia="Times New Roman" w:hAnsi="Segoe UI" w:cs="Segoe UI"/>
+          <w:color w:val="333333"/>
+          <w:sz w:val="24"/>
+          <w:szCs w:val="24"/>
+        </w:rPr>
+        <w:t>several values for the number of clusters</w:t>
+      </w:r>
+      <w:r>
+        <w:rPr>
+          <w:rFonts w:ascii="Segoe UI" w:eastAsia="Times New Roman" w:hAnsi="Segoe UI" w:cs="Segoe UI"/>
+          <w:color w:val="333333"/>
+          <w:sz w:val="24"/>
+          <w:szCs w:val="24"/>
+        </w:rPr>
+        <w:t xml:space="preserve"> to find how many </w:t>
       </w:r>
       <w:proofErr w:type="spellStart"/>
       <w:r>
@@ -3080,7 +3098,7 @@
           <w:sz w:val="24"/>
           <w:szCs w:val="24"/>
         </w:rPr>
-        <w:t xml:space="preserve"> are optimal for clustering. Afterwards, I will develop a model to determine matches between clusters and use f1score to evaluate error.</w:t>
+        <w:t xml:space="preserve"> are optimal. Afterwards, I will develop a model to determine matches between clusters and use f1score to evaluate error.</w:t>
       </w:r>
     </w:p>
     <w:p>
@@ -3766,6 +3784,15 @@
         </w:rPr>
         <w:t xml:space="preserve">so on. </w:t>
       </w:r>
+      <w:r>
+        <w:rPr>
+          <w:rFonts w:ascii="Segoe UI" w:eastAsia="Times New Roman" w:hAnsi="Segoe UI" w:cs="Segoe UI"/>
+          <w:color w:val="333333"/>
+          <w:sz w:val="24"/>
+          <w:szCs w:val="24"/>
+        </w:rPr>
+        <w:t>The assumption that the authors made in their paper is that people when dating have "straightforward behavior," meaning that people date people he or she likes more.</w:t>
+      </w:r>
     </w:p>
     <w:p>
       <w:pPr>
@@ -3811,11 +3838,345 @@
           <w:sz w:val="24"/>
           <w:szCs w:val="24"/>
         </w:rPr>
-        <w:t>The evaluation metric that is useful in this project is Mean Absolute Error. This is helpful in seeing how much my model predicts decisions in contrast with the benchmark model.</w:t>
+        <w:t>The evaluation metric that is useful in this project is Mean Absolute Error</w:t>
+      </w:r>
+      <w:r>
+        <w:rPr>
+          <w:rFonts w:ascii="Segoe UI" w:eastAsia="Times New Roman" w:hAnsi="Segoe UI" w:cs="Segoe UI"/>
+          <w:iCs/>
+          <w:color w:val="333333"/>
+          <w:sz w:val="24"/>
+          <w:szCs w:val="24"/>
+        </w:rPr>
+        <w:t xml:space="preserve"> (MAE)</w:t>
+      </w:r>
+      <w:r>
+        <w:rPr>
+          <w:rFonts w:ascii="Segoe UI" w:eastAsia="Times New Roman" w:hAnsi="Segoe UI" w:cs="Segoe UI"/>
+          <w:iCs/>
+          <w:color w:val="333333"/>
+          <w:sz w:val="24"/>
+          <w:szCs w:val="24"/>
+        </w:rPr>
+        <w:t xml:space="preserve">. </w:t>
+      </w:r>
+      <w:r>
+        <w:rPr>
+          <w:rFonts w:ascii="Segoe UI" w:eastAsia="Times New Roman" w:hAnsi="Segoe UI" w:cs="Segoe UI"/>
+          <w:iCs/>
+          <w:color w:val="333333"/>
+          <w:sz w:val="24"/>
+          <w:szCs w:val="24"/>
+        </w:rPr>
+        <w:t>MAE</w:t>
+      </w:r>
+      <w:r>
+        <w:rPr>
+          <w:rFonts w:ascii="Segoe UI" w:eastAsia="Times New Roman" w:hAnsi="Segoe UI" w:cs="Segoe UI"/>
+          <w:iCs/>
+          <w:color w:val="333333"/>
+          <w:sz w:val="24"/>
+          <w:szCs w:val="24"/>
+        </w:rPr>
+        <w:t xml:space="preserve"> </w:t>
+      </w:r>
+      <w:r>
+        <w:rPr>
+          <w:rFonts w:ascii="Segoe UI" w:eastAsia="Times New Roman" w:hAnsi="Segoe UI" w:cs="Segoe UI"/>
+          <w:iCs/>
+          <w:color w:val="333333"/>
+          <w:sz w:val="24"/>
+          <w:szCs w:val="24"/>
+        </w:rPr>
+        <w:t xml:space="preserve">will </w:t>
+      </w:r>
+      <w:r>
+        <w:rPr>
+          <w:rFonts w:ascii="Segoe UI" w:eastAsia="Times New Roman" w:hAnsi="Segoe UI" w:cs="Segoe UI"/>
+          <w:iCs/>
+          <w:color w:val="333333"/>
+          <w:sz w:val="24"/>
+          <w:szCs w:val="24"/>
+        </w:rPr>
+        <w:t xml:space="preserve">measure the error between what I am doing in this project against something </w:t>
+      </w:r>
+      <w:r>
+        <w:rPr>
+          <w:rFonts w:ascii="Segoe UI" w:eastAsia="Times New Roman" w:hAnsi="Segoe UI" w:cs="Segoe UI"/>
+          <w:iCs/>
+          <w:color w:val="333333"/>
+          <w:sz w:val="24"/>
+          <w:szCs w:val="24"/>
+        </w:rPr>
+        <w:t xml:space="preserve">the </w:t>
+      </w:r>
+      <w:r>
+        <w:rPr>
+          <w:rFonts w:ascii="Segoe UI" w:eastAsia="Times New Roman" w:hAnsi="Segoe UI" w:cs="Segoe UI"/>
+          <w:iCs/>
+          <w:color w:val="333333"/>
+          <w:sz w:val="24"/>
+          <w:szCs w:val="24"/>
+        </w:rPr>
+        <w:t>published</w:t>
+      </w:r>
+      <w:r>
+        <w:rPr>
+          <w:rFonts w:ascii="Segoe UI" w:eastAsia="Times New Roman" w:hAnsi="Segoe UI" w:cs="Segoe UI"/>
+          <w:iCs/>
+          <w:color w:val="333333"/>
+          <w:sz w:val="24"/>
+          <w:szCs w:val="24"/>
+        </w:rPr>
+        <w:t xml:space="preserve"> results by </w:t>
+      </w:r>
+      <w:proofErr w:type="spellStart"/>
+      <w:r>
+        <w:rPr>
+          <w:rFonts w:ascii="Segoe UI" w:eastAsia="Times New Roman" w:hAnsi="Segoe UI" w:cs="Segoe UI"/>
+          <w:iCs/>
+          <w:color w:val="333333"/>
+          <w:sz w:val="24"/>
+          <w:szCs w:val="24"/>
+        </w:rPr>
+        <w:t>Fisman</w:t>
+      </w:r>
+      <w:proofErr w:type="spellEnd"/>
+      <w:r>
+        <w:rPr>
+          <w:rFonts w:ascii="Segoe UI" w:eastAsia="Times New Roman" w:hAnsi="Segoe UI" w:cs="Segoe UI"/>
+          <w:iCs/>
+          <w:color w:val="333333"/>
+          <w:sz w:val="24"/>
+          <w:szCs w:val="24"/>
+        </w:rPr>
+        <w:t xml:space="preserve"> and </w:t>
+      </w:r>
+      <w:proofErr w:type="spellStart"/>
+      <w:r>
+        <w:rPr>
+          <w:rFonts w:ascii="Segoe UI" w:eastAsia="Times New Roman" w:hAnsi="Segoe UI" w:cs="Segoe UI"/>
+          <w:iCs/>
+          <w:color w:val="333333"/>
+          <w:sz w:val="24"/>
+          <w:szCs w:val="24"/>
+        </w:rPr>
+        <w:t>Iyengar</w:t>
+      </w:r>
+      <w:proofErr w:type="spellEnd"/>
+      <w:r>
+        <w:rPr>
+          <w:rFonts w:ascii="Segoe UI" w:eastAsia="Times New Roman" w:hAnsi="Segoe UI" w:cs="Segoe UI"/>
+          <w:iCs/>
+          <w:color w:val="333333"/>
+          <w:sz w:val="24"/>
+          <w:szCs w:val="24"/>
+        </w:rPr>
+        <w:t>.</w:t>
+      </w:r>
+      <w:r>
+        <w:rPr>
+          <w:rFonts w:ascii="Segoe UI" w:eastAsia="Times New Roman" w:hAnsi="Segoe UI" w:cs="Segoe UI"/>
+          <w:iCs/>
+          <w:color w:val="333333"/>
+          <w:sz w:val="24"/>
+          <w:szCs w:val="24"/>
+        </w:rPr>
+        <w:t xml:space="preserve"> </w:t>
+      </w:r>
+      <w:r>
+        <w:rPr>
+          <w:rFonts w:ascii="Segoe UI" w:eastAsia="Times New Roman" w:hAnsi="Segoe UI" w:cs="Segoe UI"/>
+          <w:iCs/>
+          <w:color w:val="333333"/>
+          <w:sz w:val="24"/>
+          <w:szCs w:val="24"/>
+        </w:rPr>
+        <w:t xml:space="preserve">This evaluation metric will compare the total sum of decisions against the number of decisions of 'yes' decisions the professors predicted. </w:t>
+      </w:r>
+      <w:r>
+        <w:rPr>
+          <w:rFonts w:ascii="Segoe UI" w:eastAsia="Times New Roman" w:hAnsi="Segoe UI" w:cs="Segoe UI"/>
+          <w:iCs/>
+          <w:color w:val="333333"/>
+          <w:sz w:val="24"/>
+          <w:szCs w:val="24"/>
+        </w:rPr>
+        <w:t xml:space="preserve">What I can also do is compare the basic statistics </w:t>
+      </w:r>
+      <w:r>
+        <w:rPr>
+          <w:rFonts w:ascii="Segoe UI" w:eastAsia="Times New Roman" w:hAnsi="Segoe UI" w:cs="Segoe UI"/>
+          <w:iCs/>
+          <w:color w:val="333333"/>
+          <w:sz w:val="24"/>
+          <w:szCs w:val="24"/>
+        </w:rPr>
+        <w:t>with the same metric. Finally, t</w:t>
+      </w:r>
+      <w:r>
+        <w:rPr>
+          <w:rFonts w:ascii="Segoe UI" w:eastAsia="Times New Roman" w:hAnsi="Segoe UI" w:cs="Segoe UI"/>
+          <w:iCs/>
+          <w:color w:val="333333"/>
+          <w:sz w:val="24"/>
+          <w:szCs w:val="24"/>
+        </w:rPr>
+        <w:t>he two professors have their results standardized and making cross comparisons is feasible.</w:t>
       </w:r>
     </w:p>
     <w:p>
       <w:pPr>
+        <w:spacing w:before="360" w:after="240" w:line="240" w:lineRule="auto"/>
+        <w:outlineLvl w:val="2"/>
+        <w:rPr>
+          <w:rFonts w:ascii="Segoe UI" w:eastAsia="Times New Roman" w:hAnsi="Segoe UI" w:cs="Segoe UI"/>
+          <w:b/>
+          <w:bCs/>
+          <w:color w:val="333333"/>
+          <w:sz w:val="30"/>
+          <w:szCs w:val="30"/>
+        </w:rPr>
+      </w:pPr>
+      <w:r>
+        <w:rPr>
+          <w:rFonts w:ascii="Segoe UI" w:eastAsia="Times New Roman" w:hAnsi="Segoe UI" w:cs="Segoe UI"/>
+          <w:b/>
+          <w:bCs/>
+          <w:color w:val="333333"/>
+          <w:sz w:val="30"/>
+          <w:szCs w:val="30"/>
+        </w:rPr>
+        <w:t>Project Design</w:t>
+      </w:r>
+    </w:p>
+    <w:p>
+      <w:pPr>
+        <w:spacing w:after="240" w:line="240" w:lineRule="auto"/>
+        <w:rPr>
+          <w:rFonts w:ascii="Segoe UI" w:eastAsia="Times New Roman" w:hAnsi="Segoe UI" w:cs="Segoe UI"/>
+          <w:color w:val="333333"/>
+          <w:sz w:val="24"/>
+          <w:szCs w:val="24"/>
+        </w:rPr>
+      </w:pPr>
+      <w:r>
+        <w:rPr>
+          <w:rFonts w:ascii="Segoe UI" w:eastAsia="Times New Roman" w:hAnsi="Segoe UI" w:cs="Segoe UI"/>
+          <w:color w:val="333333"/>
+          <w:sz w:val="24"/>
+          <w:szCs w:val="24"/>
+        </w:rPr>
+        <w:t xml:space="preserve">As mentioned in the solution section, this project will start off by taking subsets of the dataset and perform data clean up. A quick look at the data set reveals that some of the data does not fall within the specified ranges laid out in the Key file. An example includes field entries based on a </w:t>
+      </w:r>
+      <w:proofErr w:type="spellStart"/>
+      <w:r>
+        <w:rPr>
+          <w:rFonts w:ascii="Segoe UI" w:eastAsia="Times New Roman" w:hAnsi="Segoe UI" w:cs="Segoe UI"/>
+          <w:color w:val="333333"/>
+          <w:sz w:val="24"/>
+          <w:szCs w:val="24"/>
+        </w:rPr>
+        <w:t>Likert</w:t>
+      </w:r>
+      <w:proofErr w:type="spellEnd"/>
+      <w:r>
+        <w:rPr>
+          <w:rFonts w:ascii="Segoe UI" w:eastAsia="Times New Roman" w:hAnsi="Segoe UI" w:cs="Segoe UI"/>
+          <w:color w:val="333333"/>
+          <w:sz w:val="24"/>
+          <w:szCs w:val="24"/>
+        </w:rPr>
+        <w:t xml:space="preserve"> scale from 1 to 10. Some fields have violated these ranges and need to be fixed to conform to the range. Numbers below 1 will be raised to 1; number greater than 10 will be lowered to 10. </w:t>
+      </w:r>
+    </w:p>
+    <w:p>
+      <w:pPr>
+        <w:spacing w:after="240" w:line="240" w:lineRule="auto"/>
+        <w:rPr>
+          <w:rFonts w:ascii="Segoe UI" w:eastAsia="Times New Roman" w:hAnsi="Segoe UI" w:cs="Segoe UI"/>
+          <w:iCs/>
+          <w:color w:val="333333"/>
+          <w:sz w:val="24"/>
+          <w:szCs w:val="24"/>
+        </w:rPr>
+      </w:pPr>
+      <w:r>
+        <w:rPr>
+          <w:rFonts w:ascii="Segoe UI" w:eastAsia="Times New Roman" w:hAnsi="Segoe UI" w:cs="Segoe UI"/>
+          <w:color w:val="333333"/>
+          <w:sz w:val="24"/>
+          <w:szCs w:val="24"/>
+        </w:rPr>
+        <w:t xml:space="preserve">The dataset had other field issues as mentioned above. </w:t>
+      </w:r>
+      <w:r>
+        <w:rPr>
+          <w:rFonts w:ascii="Segoe UI" w:eastAsia="Times New Roman" w:hAnsi="Segoe UI" w:cs="Segoe UI"/>
+          <w:color w:val="333333"/>
+          <w:sz w:val="24"/>
+          <w:szCs w:val="24"/>
+        </w:rPr>
+        <w:t xml:space="preserve">The </w:t>
+      </w:r>
+      <w:r>
+        <w:rPr>
+          <w:rFonts w:ascii="Segoe UI" w:eastAsia="Times New Roman" w:hAnsi="Segoe UI" w:cs="Segoe UI"/>
+          <w:color w:val="333333"/>
+          <w:sz w:val="24"/>
+          <w:szCs w:val="24"/>
+        </w:rPr>
+        <w:t xml:space="preserve">instance </w:t>
+      </w:r>
+      <w:r>
+        <w:rPr>
+          <w:rFonts w:ascii="Segoe UI" w:eastAsia="Times New Roman" w:hAnsi="Segoe UI" w:cs="Segoe UI"/>
+          <w:color w:val="333333"/>
+          <w:sz w:val="24"/>
+          <w:szCs w:val="24"/>
+        </w:rPr>
+        <w:t xml:space="preserve">in mind is </w:t>
+      </w:r>
+      <w:r>
+        <w:rPr>
+          <w:rFonts w:ascii="Segoe UI" w:eastAsia="Times New Roman" w:hAnsi="Segoe UI" w:cs="Segoe UI"/>
+          <w:color w:val="333333"/>
+          <w:sz w:val="24"/>
+          <w:szCs w:val="24"/>
+        </w:rPr>
+        <w:t xml:space="preserve">where daters were asked to distribute 100 points across each features of attraction in question. Some responds accidentally distributed more than 100 points across the six features of </w:t>
+      </w:r>
+      <w:r>
+        <w:rPr>
+          <w:rFonts w:ascii="Segoe UI" w:eastAsia="Times New Roman" w:hAnsi="Segoe UI" w:cs="Segoe UI"/>
+          <w:color w:val="333333"/>
+          <w:sz w:val="24"/>
+          <w:szCs w:val="24"/>
+        </w:rPr>
+        <w:lastRenderedPageBreak/>
+        <w:t xml:space="preserve">attraction. This is no problem because these assignments are relative and also because normalization will rescale </w:t>
+      </w:r>
+      <w:r>
+        <w:rPr>
+          <w:rFonts w:ascii="Segoe UI" w:eastAsia="Times New Roman" w:hAnsi="Segoe UI" w:cs="Segoe UI"/>
+          <w:color w:val="333333"/>
+          <w:sz w:val="24"/>
+          <w:szCs w:val="24"/>
+        </w:rPr>
+        <w:t xml:space="preserve"> </w:t>
+      </w:r>
+      <w:r>
+        <w:rPr>
+          <w:rFonts w:ascii="Segoe UI" w:eastAsia="Times New Roman" w:hAnsi="Segoe UI" w:cs="Segoe UI"/>
+          <w:color w:val="333333"/>
+          <w:sz w:val="24"/>
+          <w:szCs w:val="24"/>
+        </w:rPr>
+        <w:t>everything to lay between 0 and 1.</w:t>
+      </w:r>
+    </w:p>
+    <w:p>
+      <w:pPr>
         <w:spacing w:after="240" w:line="240" w:lineRule="auto"/>
         <w:rPr>
           <w:rFonts w:ascii="Segoe UI" w:eastAsia="Times New Roman" w:hAnsi="Segoe UI" w:cs="Segoe UI"/>
@@ -3833,7 +4194,7 @@
           <w:sz w:val="24"/>
           <w:szCs w:val="24"/>
         </w:rPr>
-        <w:t>(approx. 1-2 paragraphs)</w:t>
+        <w:t>(approx. 1 page)</w:t>
       </w:r>
     </w:p>
     <w:p>
@@ -3853,84 +4214,7 @@
           <w:sz w:val="24"/>
           <w:szCs w:val="24"/>
         </w:rPr>
-        <w:t>In this section, propose at least one evaluation metric that can be used to quantify the performance of both the benchmark model and the solution model. The evaluation metric(s) you propose should be appropriate given the context of the data, the problem statement, and the intended solution. Describe how the evaluation metric(s) are derived and provide an example of their mathematical representations (if applicable). Complex evaluation metrics should be clearly defined and quantifiable (can be expressed in mathematical or logical terms).</w:t>
-      </w:r>
-    </w:p>
-    <w:p>
-      <w:pPr>
-        <w:spacing w:before="360" w:after="240" w:line="240" w:lineRule="auto"/>
-        <w:outlineLvl w:val="2"/>
-        <w:rPr>
-          <w:rFonts w:ascii="Segoe UI" w:eastAsia="Times New Roman" w:hAnsi="Segoe UI" w:cs="Segoe UI"/>
-          <w:b/>
-          <w:bCs/>
-          <w:color w:val="333333"/>
-          <w:sz w:val="30"/>
-          <w:szCs w:val="30"/>
-        </w:rPr>
-      </w:pPr>
-      <w:r>
-        <w:rPr>
-          <w:rFonts w:ascii="Segoe UI" w:eastAsia="Times New Roman" w:hAnsi="Segoe UI" w:cs="Segoe UI"/>
-          <w:b/>
-          <w:bCs/>
-          <w:color w:val="333333"/>
-          <w:sz w:val="30"/>
-          <w:szCs w:val="30"/>
-        </w:rPr>
-        <w:t>Project Design</w:t>
-      </w:r>
-    </w:p>
-    <w:p>
-      <w:pPr>
-        <w:spacing w:after="240" w:line="240" w:lineRule="auto"/>
-        <w:rPr>
-          <w:rFonts w:ascii="Segoe UI" w:eastAsia="Times New Roman" w:hAnsi="Segoe UI" w:cs="Segoe UI"/>
-          <w:color w:val="333333"/>
-          <w:sz w:val="24"/>
-          <w:szCs w:val="24"/>
-        </w:rPr>
-      </w:pPr>
-      <w:r>
-        <w:rPr>
-          <w:rFonts w:ascii="Segoe UI" w:eastAsia="Times New Roman" w:hAnsi="Segoe UI" w:cs="Segoe UI"/>
-          <w:i/>
-          <w:iCs/>
-          <w:color w:val="333333"/>
-          <w:sz w:val="24"/>
-          <w:szCs w:val="24"/>
-        </w:rPr>
-        <w:t>(approx. 1 page)</w:t>
-      </w:r>
-    </w:p>
-    <w:p>
-      <w:pPr>
-        <w:spacing w:after="240" w:line="240" w:lineRule="auto"/>
-        <w:rPr>
-          <w:rFonts w:ascii="Segoe UI" w:eastAsia="Times New Roman" w:hAnsi="Segoe UI" w:cs="Segoe UI"/>
-          <w:color w:val="333333"/>
-          <w:sz w:val="24"/>
-          <w:szCs w:val="24"/>
-        </w:rPr>
-      </w:pPr>
-      <w:r>
-        <w:rPr>
-          <w:rFonts w:ascii="Segoe UI" w:eastAsia="Times New Roman" w:hAnsi="Segoe UI" w:cs="Segoe UI"/>
-          <w:color w:val="333333"/>
-          <w:sz w:val="24"/>
-          <w:szCs w:val="24"/>
-        </w:rPr>
-        <w:t xml:space="preserve">In this final section, summarize a theoretical workflow for approaching a solution given the problem. Provide thorough discussion for what strategies you may consider employing, what analysis of the data might be required before being used, or which algorithms will be considered for your implementation. The workflow and discussion that you provide should align with the qualities of the previous sections. Additionally, </w:t>
-      </w:r>
-      <w:r>
-        <w:rPr>
-          <w:rFonts w:ascii="Segoe UI" w:eastAsia="Times New Roman" w:hAnsi="Segoe UI" w:cs="Segoe UI"/>
-          <w:color w:val="333333"/>
-          <w:sz w:val="24"/>
-          <w:szCs w:val="24"/>
-        </w:rPr>
-        <w:lastRenderedPageBreak/>
-        <w:t xml:space="preserve">you are encouraged to include small visualizations, </w:t>
+        <w:t xml:space="preserve">In this final section, summarize a theoretical workflow for approaching a solution given the problem. Provide thorough discussion for what strategies you may consider employing, what analysis of the data might be required before being used, or which algorithms will be considered for your implementation. The workflow and discussion that you provide should align with the qualities of the previous sections. Additionally, you are encouraged to include small visualizations, </w:t>
       </w:r>
       <w:proofErr w:type="spellStart"/>
       <w:r>

</xml_diff>

<commit_message>
feat: changed project proposal according to reviewer
</commit_message>
<xml_diff>
--- a/Udacity_Project_5_Capstone/Capstone_Proposal_Speed_Dating_Dataset.docx
+++ b/Udacity_Project_5_Capstone/Capstone_Proposal_Speed_Dating_Dataset.docx
@@ -180,7 +180,27 @@
           <w:sz w:val="24"/>
           <w:szCs w:val="24"/>
         </w:rPr>
-        <w:t xml:space="preserve">from Kaggle. The dataset was </w:t>
+        <w:t xml:space="preserve">from </w:t>
+      </w:r>
+      <w:hyperlink r:id="rId5" w:history="1">
+        <w:r>
+          <w:rPr>
+            <w:rStyle w:val="Hyperlink"/>
+            <w:rFonts w:ascii="Segoe UI" w:eastAsia="Times New Roman" w:hAnsi="Segoe UI" w:cs="Segoe UI"/>
+            <w:sz w:val="24"/>
+            <w:szCs w:val="24"/>
+          </w:rPr>
+          <w:t>Kaggle</w:t>
+        </w:r>
+      </w:hyperlink>
+      <w:r>
+        <w:rPr>
+          <w:rFonts w:ascii="Segoe UI" w:eastAsia="Times New Roman" w:hAnsi="Segoe UI" w:cs="Segoe UI"/>
+          <w:color w:val="333333"/>
+          <w:sz w:val="24"/>
+          <w:szCs w:val="24"/>
+        </w:rPr>
+        <w:t xml:space="preserve">. The dataset was </w:t>
       </w:r>
       <w:r>
         <w:rPr>
@@ -631,6 +651,7 @@
     <w:p>
       <w:pPr>
         <w:spacing w:after="240" w:line="240" w:lineRule="auto"/>
+        <w:contextualSpacing/>
         <w:rPr>
           <w:rFonts w:ascii="Segoe UI" w:eastAsia="Times New Roman" w:hAnsi="Segoe UI" w:cs="Segoe UI"/>
           <w:color w:val="333333"/>
@@ -681,7 +702,190 @@
           <w:sz w:val="24"/>
           <w:szCs w:val="24"/>
         </w:rPr>
-        <w:t xml:space="preserve">a paper published by the same </w:t>
+        <w:t>a paper</w:t>
+      </w:r>
+      <w:r>
+        <w:rPr>
+          <w:rFonts w:ascii="Segoe UI" w:eastAsia="Times New Roman" w:hAnsi="Segoe UI" w:cs="Segoe UI"/>
+          <w:color w:val="333333"/>
+          <w:sz w:val="24"/>
+          <w:szCs w:val="24"/>
+        </w:rPr>
+        <w:t xml:space="preserve">, </w:t>
+      </w:r>
+      <w:r>
+        <w:rPr>
+          <w:rFonts w:ascii="Segoe UI" w:eastAsia="Times New Roman" w:hAnsi="Segoe UI" w:cs="Segoe UI"/>
+          <w:color w:val="333333"/>
+          <w:sz w:val="24"/>
+          <w:szCs w:val="24"/>
+        </w:rPr>
+        <w:t>G</w:t>
+      </w:r>
+      <w:r>
+        <w:rPr>
+          <w:rFonts w:ascii="Segoe UI" w:eastAsia="Times New Roman" w:hAnsi="Segoe UI" w:cs="Segoe UI"/>
+          <w:color w:val="333333"/>
+          <w:sz w:val="24"/>
+          <w:szCs w:val="24"/>
+        </w:rPr>
+        <w:t>ender</w:t>
+      </w:r>
+      <w:r>
+        <w:rPr>
+          <w:rFonts w:ascii="Segoe UI" w:eastAsia="Times New Roman" w:hAnsi="Segoe UI" w:cs="Segoe UI"/>
+          <w:color w:val="333333"/>
+          <w:sz w:val="24"/>
+          <w:szCs w:val="24"/>
+        </w:rPr>
+        <w:t xml:space="preserve"> D</w:t>
+      </w:r>
+      <w:r>
+        <w:rPr>
+          <w:rFonts w:ascii="Segoe UI" w:eastAsia="Times New Roman" w:hAnsi="Segoe UI" w:cs="Segoe UI"/>
+          <w:color w:val="333333"/>
+          <w:sz w:val="24"/>
+          <w:szCs w:val="24"/>
+        </w:rPr>
+        <w:t>ifferences in</w:t>
+      </w:r>
+      <w:r>
+        <w:rPr>
+          <w:rFonts w:ascii="Segoe UI" w:eastAsia="Times New Roman" w:hAnsi="Segoe UI" w:cs="Segoe UI"/>
+          <w:color w:val="333333"/>
+          <w:sz w:val="24"/>
+          <w:szCs w:val="24"/>
+        </w:rPr>
+        <w:t xml:space="preserve"> M</w:t>
+      </w:r>
+      <w:r>
+        <w:rPr>
+          <w:rFonts w:ascii="Segoe UI" w:eastAsia="Times New Roman" w:hAnsi="Segoe UI" w:cs="Segoe UI"/>
+          <w:color w:val="333333"/>
+          <w:sz w:val="24"/>
+          <w:szCs w:val="24"/>
+        </w:rPr>
+        <w:t xml:space="preserve">ate </w:t>
+      </w:r>
+      <w:r>
+        <w:rPr>
+          <w:rFonts w:ascii="Segoe UI" w:eastAsia="Times New Roman" w:hAnsi="Segoe UI" w:cs="Segoe UI"/>
+          <w:color w:val="333333"/>
+          <w:sz w:val="24"/>
+          <w:szCs w:val="24"/>
+        </w:rPr>
+        <w:t>S</w:t>
+      </w:r>
+      <w:r>
+        <w:rPr>
+          <w:rFonts w:ascii="Segoe UI" w:eastAsia="Times New Roman" w:hAnsi="Segoe UI" w:cs="Segoe UI"/>
+          <w:color w:val="333333"/>
+          <w:sz w:val="24"/>
+          <w:szCs w:val="24"/>
+        </w:rPr>
+        <w:t>election</w:t>
+      </w:r>
+      <w:r>
+        <w:rPr>
+          <w:rFonts w:ascii="Segoe UI" w:eastAsia="Times New Roman" w:hAnsi="Segoe UI" w:cs="Segoe UI"/>
+          <w:color w:val="333333"/>
+          <w:sz w:val="24"/>
+          <w:szCs w:val="24"/>
+        </w:rPr>
+        <w:t>:</w:t>
+      </w:r>
+    </w:p>
+    <w:p>
+      <w:pPr>
+        <w:spacing w:after="240" w:line="240" w:lineRule="auto"/>
+        <w:contextualSpacing/>
+        <w:rPr>
+          <w:rFonts w:ascii="Segoe UI" w:eastAsia="Times New Roman" w:hAnsi="Segoe UI" w:cs="Segoe UI"/>
+          <w:color w:val="333333"/>
+          <w:sz w:val="24"/>
+          <w:szCs w:val="24"/>
+        </w:rPr>
+      </w:pPr>
+      <w:r>
+        <w:rPr>
+          <w:rFonts w:ascii="Segoe UI" w:eastAsia="Times New Roman" w:hAnsi="Segoe UI" w:cs="Segoe UI"/>
+          <w:color w:val="333333"/>
+          <w:sz w:val="24"/>
+          <w:szCs w:val="24"/>
+        </w:rPr>
+        <w:t>E</w:t>
+      </w:r>
+      <w:r>
+        <w:rPr>
+          <w:rFonts w:ascii="Segoe UI" w:eastAsia="Times New Roman" w:hAnsi="Segoe UI" w:cs="Segoe UI"/>
+          <w:color w:val="333333"/>
+          <w:sz w:val="24"/>
+          <w:szCs w:val="24"/>
+        </w:rPr>
+        <w:t>vidence from a</w:t>
+      </w:r>
+      <w:r>
+        <w:rPr>
+          <w:rFonts w:ascii="Segoe UI" w:eastAsia="Times New Roman" w:hAnsi="Segoe UI" w:cs="Segoe UI"/>
+          <w:color w:val="333333"/>
+          <w:sz w:val="24"/>
+          <w:szCs w:val="24"/>
+        </w:rPr>
+        <w:t xml:space="preserve"> S</w:t>
+      </w:r>
+      <w:r>
+        <w:rPr>
+          <w:rFonts w:ascii="Segoe UI" w:eastAsia="Times New Roman" w:hAnsi="Segoe UI" w:cs="Segoe UI"/>
+          <w:color w:val="333333"/>
+          <w:sz w:val="24"/>
+          <w:szCs w:val="24"/>
+        </w:rPr>
+        <w:t xml:space="preserve">peed </w:t>
+      </w:r>
+      <w:r>
+        <w:rPr>
+          <w:rFonts w:ascii="Segoe UI" w:eastAsia="Times New Roman" w:hAnsi="Segoe UI" w:cs="Segoe UI"/>
+          <w:color w:val="333333"/>
+          <w:sz w:val="24"/>
+          <w:szCs w:val="24"/>
+        </w:rPr>
+        <w:t>D</w:t>
+      </w:r>
+      <w:r>
+        <w:rPr>
+          <w:rFonts w:ascii="Segoe UI" w:eastAsia="Times New Roman" w:hAnsi="Segoe UI" w:cs="Segoe UI"/>
+          <w:color w:val="333333"/>
+          <w:sz w:val="24"/>
+          <w:szCs w:val="24"/>
+        </w:rPr>
+        <w:t xml:space="preserve">ating </w:t>
+      </w:r>
+      <w:r>
+        <w:rPr>
+          <w:rFonts w:ascii="Segoe UI" w:eastAsia="Times New Roman" w:hAnsi="Segoe UI" w:cs="Segoe UI"/>
+          <w:color w:val="333333"/>
+          <w:sz w:val="24"/>
+          <w:szCs w:val="24"/>
+        </w:rPr>
+        <w:t>E</w:t>
+      </w:r>
+      <w:r>
+        <w:rPr>
+          <w:rFonts w:ascii="Segoe UI" w:eastAsia="Times New Roman" w:hAnsi="Segoe UI" w:cs="Segoe UI"/>
+          <w:color w:val="333333"/>
+          <w:sz w:val="24"/>
+          <w:szCs w:val="24"/>
+        </w:rPr>
+        <w:t>xperinment,</w:t>
+      </w:r>
+      <w:r>
+        <w:rPr>
+          <w:rFonts w:ascii="Segoe UI" w:eastAsia="Times New Roman" w:hAnsi="Segoe UI" w:cs="Segoe UI"/>
+          <w:color w:val="333333"/>
+          <w:sz w:val="24"/>
+          <w:szCs w:val="24"/>
+        </w:rPr>
+        <w:t xml:space="preserve"> published by the same </w:t>
       </w:r>
       <w:r>
         <w:rPr>
@@ -1005,124 +1209,16 @@
           <w:sz w:val="24"/>
           <w:szCs w:val="24"/>
         </w:rPr>
-        <w:t xml:space="preserve">The goal is to see </w:t>
-      </w:r>
-      <w:r>
-        <w:rPr>
-          <w:rFonts w:ascii="Segoe UI" w:eastAsia="Times New Roman" w:hAnsi="Segoe UI" w:cs="Segoe UI"/>
-          <w:color w:val="333333"/>
-          <w:sz w:val="24"/>
-          <w:szCs w:val="24"/>
-        </w:rPr>
-        <w:t>if</w:t>
-      </w:r>
-      <w:r>
-        <w:rPr>
-          <w:rFonts w:ascii="Segoe UI" w:eastAsia="Times New Roman" w:hAnsi="Segoe UI" w:cs="Segoe UI"/>
-          <w:color w:val="333333"/>
-          <w:sz w:val="24"/>
-          <w:szCs w:val="24"/>
-        </w:rPr>
-        <w:t xml:space="preserve">, for </w:t>
-      </w:r>
-      <w:r>
-        <w:rPr>
-          <w:rFonts w:ascii="Segoe UI" w:eastAsia="Times New Roman" w:hAnsi="Segoe UI" w:cs="Segoe UI"/>
-          <w:color w:val="333333"/>
-          <w:sz w:val="24"/>
-          <w:szCs w:val="24"/>
-        </w:rPr>
-        <w:t>instance</w:t>
-      </w:r>
-      <w:r>
-        <w:rPr>
-          <w:rFonts w:ascii="Segoe UI" w:eastAsia="Times New Roman" w:hAnsi="Segoe UI" w:cs="Segoe UI"/>
-          <w:color w:val="333333"/>
-          <w:sz w:val="24"/>
-          <w:szCs w:val="24"/>
-        </w:rPr>
-        <w:t xml:space="preserve">, </w:t>
-      </w:r>
-      <w:r>
-        <w:rPr>
-          <w:rFonts w:ascii="Segoe UI" w:eastAsia="Times New Roman" w:hAnsi="Segoe UI" w:cs="Segoe UI"/>
-          <w:color w:val="333333"/>
-          <w:sz w:val="24"/>
-          <w:szCs w:val="24"/>
-        </w:rPr>
-        <w:t xml:space="preserve">taking one male from a </w:t>
-      </w:r>
-      <w:r>
-        <w:rPr>
-          <w:rFonts w:ascii="Segoe UI" w:eastAsia="Times New Roman" w:hAnsi="Segoe UI" w:cs="Segoe UI"/>
-          <w:color w:val="333333"/>
-          <w:sz w:val="24"/>
-          <w:szCs w:val="24"/>
-        </w:rPr>
-        <w:t xml:space="preserve">night clubbing </w:t>
-      </w:r>
-      <w:r>
-        <w:rPr>
-          <w:rFonts w:ascii="Segoe UI" w:eastAsia="Times New Roman" w:hAnsi="Segoe UI" w:cs="Segoe UI"/>
-          <w:color w:val="333333"/>
-          <w:sz w:val="24"/>
-          <w:szCs w:val="24"/>
-        </w:rPr>
-        <w:t>cluster</w:t>
-      </w:r>
-      <w:r>
-        <w:rPr>
-          <w:rFonts w:ascii="Segoe UI" w:eastAsia="Times New Roman" w:hAnsi="Segoe UI" w:cs="Segoe UI"/>
-          <w:color w:val="333333"/>
-          <w:sz w:val="24"/>
-          <w:szCs w:val="24"/>
-        </w:rPr>
-        <w:t>,</w:t>
-      </w:r>
-      <w:r>
-        <w:rPr>
-          <w:rFonts w:ascii="Segoe UI" w:eastAsia="Times New Roman" w:hAnsi="Segoe UI" w:cs="Segoe UI"/>
-          <w:color w:val="333333"/>
-          <w:sz w:val="24"/>
-          <w:szCs w:val="24"/>
-        </w:rPr>
-        <w:t xml:space="preserve"> </w:t>
-      </w:r>
-      <w:r>
-        <w:rPr>
-          <w:rFonts w:ascii="Segoe UI" w:eastAsia="Times New Roman" w:hAnsi="Segoe UI" w:cs="Segoe UI"/>
-          <w:color w:val="333333"/>
-          <w:sz w:val="24"/>
-          <w:szCs w:val="24"/>
-        </w:rPr>
-        <w:t xml:space="preserve">pertaining to men, </w:t>
-      </w:r>
-      <w:r>
-        <w:rPr>
-          <w:rFonts w:ascii="Segoe UI" w:eastAsia="Times New Roman" w:hAnsi="Segoe UI" w:cs="Segoe UI"/>
-          <w:color w:val="333333"/>
-          <w:sz w:val="24"/>
-          <w:szCs w:val="24"/>
-        </w:rPr>
-        <w:t xml:space="preserve">matches with a female </w:t>
-      </w:r>
-      <w:r>
-        <w:rPr>
-          <w:rFonts w:ascii="Segoe UI" w:eastAsia="Times New Roman" w:hAnsi="Segoe UI" w:cs="Segoe UI"/>
-          <w:color w:val="333333"/>
-          <w:sz w:val="24"/>
-          <w:szCs w:val="24"/>
-        </w:rPr>
-        <w:t>from the night clubbing cluster</w:t>
-      </w:r>
-      <w:r>
-        <w:rPr>
-          <w:rFonts w:ascii="Segoe UI" w:eastAsia="Times New Roman" w:hAnsi="Segoe UI" w:cs="Segoe UI"/>
-          <w:color w:val="333333"/>
-          <w:sz w:val="24"/>
-          <w:szCs w:val="24"/>
-        </w:rPr>
-        <w:t xml:space="preserve"> pertaining to women</w:t>
+        <w:t xml:space="preserve">The goal is to </w:t>
+      </w:r>
+      <w:r>
+        <w:rPr>
+          <w:rFonts w:ascii="Segoe UI" w:eastAsia="Times New Roman" w:hAnsi="Segoe UI" w:cs="Segoe UI"/>
+          <w:color w:val="333333"/>
+          <w:sz w:val="24"/>
+          <w:szCs w:val="24"/>
+        </w:rPr>
+        <w:t>get an intuitive sense of the data via visualization</w:t>
       </w:r>
       <w:r>
         <w:rPr>
@@ -1165,7 +1261,7 @@
           <w:sz w:val="24"/>
           <w:szCs w:val="24"/>
         </w:rPr>
-        <w:t>generalize</w:t>
+        <w:t>create</w:t>
       </w:r>
       <w:r>
         <w:rPr>
@@ -5118,6 +5214,17 @@
       <w:contextualSpacing/>
     </w:pPr>
   </w:style>
+  <w:style w:type="character" w:styleId="Hyperlink">
+    <w:name w:val="Hyperlink"/>
+    <w:basedOn w:val="DefaultParagraphFont"/>
+    <w:uiPriority w:val="99"/>
+    <w:unhideWhenUsed/>
+    <w:rsid w:val="0016410D"/>
+    <w:rPr>
+      <w:color w:val="0000FF" w:themeColor="hyperlink"/>
+      <w:u w:val="single"/>
+    </w:rPr>
+  </w:style>
 </w:styles>
 </file>
 

</xml_diff>

<commit_message>
feat: revised proposal to specs
</commit_message>
<xml_diff>
--- a/Udacity_Project_5_Capstone/Capstone_Proposal_Speed_Dating_Dataset.docx
+++ b/Udacity_Project_5_Capstone/Capstone_Proposal_Speed_Dating_Dataset.docx
@@ -29,8 +29,22 @@
           <w:sz w:val="48"/>
           <w:szCs w:val="48"/>
         </w:rPr>
-        <w:t>Machine Learning Engineer Nanodegree</w:t>
-      </w:r>
+        <w:t xml:space="preserve">Machine Learning Engineer </w:t>
+      </w:r>
+      <w:proofErr w:type="spellStart"/>
+      <w:r>
+        <w:rPr>
+          <w:rFonts w:ascii="Segoe UI" w:eastAsia="Times New Roman" w:hAnsi="Segoe UI" w:cs="Segoe UI"/>
+          <w:b/>
+          <w:bCs/>
+          <w:color w:val="333333"/>
+          <w:kern w:val="36"/>
+          <w:sz w:val="48"/>
+          <w:szCs w:val="48"/>
+        </w:rPr>
+        <w:t>Nanodegree</w:t>
+      </w:r>
+      <w:proofErr w:type="spellEnd"/>
     </w:p>
     <w:p>
       <w:pPr>
@@ -183,6 +197,7 @@
         <w:t xml:space="preserve">from </w:t>
       </w:r>
       <w:hyperlink r:id="rId5" w:history="1">
+        <w:proofErr w:type="spellStart"/>
         <w:r>
           <w:rPr>
             <w:rStyle w:val="Hyperlink"/>
@@ -192,6 +207,7 @@
           </w:rPr>
           <w:t>Kaggle</w:t>
         </w:r>
+        <w:proofErr w:type="spellEnd"/>
       </w:hyperlink>
       <w:r>
         <w:rPr>
@@ -876,7 +892,16 @@
           <w:sz w:val="24"/>
           <w:szCs w:val="24"/>
         </w:rPr>
-        <w:t>xperinment,</w:t>
+        <w:t>xperiment</w:t>
+      </w:r>
+      <w:r>
+        <w:rPr>
+          <w:rFonts w:ascii="Segoe UI" w:eastAsia="Times New Roman" w:hAnsi="Segoe UI" w:cs="Segoe UI"/>
+          <w:color w:val="333333"/>
+          <w:sz w:val="24"/>
+          <w:szCs w:val="24"/>
+        </w:rPr>
+        <w:t>,</w:t>
       </w:r>
       <w:r>
         <w:rPr>
@@ -921,7 +946,47 @@
           <w:sz w:val="24"/>
           <w:szCs w:val="24"/>
         </w:rPr>
-        <w:t xml:space="preserve">Ray Fisman and Sheena Iyengar </w:t>
+        <w:t xml:space="preserve">Ray </w:t>
+      </w:r>
+      <w:proofErr w:type="spellStart"/>
+      <w:r>
+        <w:rPr>
+          <w:rFonts w:ascii="Segoe UI" w:eastAsia="Times New Roman" w:hAnsi="Segoe UI" w:cs="Segoe UI"/>
+          <w:color w:val="333333"/>
+          <w:sz w:val="24"/>
+          <w:szCs w:val="24"/>
+        </w:rPr>
+        <w:t>Fisman</w:t>
+      </w:r>
+      <w:proofErr w:type="spellEnd"/>
+      <w:r>
+        <w:rPr>
+          <w:rFonts w:ascii="Segoe UI" w:eastAsia="Times New Roman" w:hAnsi="Segoe UI" w:cs="Segoe UI"/>
+          <w:color w:val="333333"/>
+          <w:sz w:val="24"/>
+          <w:szCs w:val="24"/>
+        </w:rPr>
+        <w:t xml:space="preserve"> and Sheena </w:t>
+      </w:r>
+      <w:proofErr w:type="spellStart"/>
+      <w:r>
+        <w:rPr>
+          <w:rFonts w:ascii="Segoe UI" w:eastAsia="Times New Roman" w:hAnsi="Segoe UI" w:cs="Segoe UI"/>
+          <w:color w:val="333333"/>
+          <w:sz w:val="24"/>
+          <w:szCs w:val="24"/>
+        </w:rPr>
+        <w:t>Iyengar</w:t>
+      </w:r>
+      <w:proofErr w:type="spellEnd"/>
+      <w:r>
+        <w:rPr>
+          <w:rFonts w:ascii="Segoe UI" w:eastAsia="Times New Roman" w:hAnsi="Segoe UI" w:cs="Segoe UI"/>
+          <w:color w:val="333333"/>
+          <w:sz w:val="24"/>
+          <w:szCs w:val="24"/>
+        </w:rPr>
+        <w:t xml:space="preserve"> </w:t>
       </w:r>
       <w:r>
         <w:rPr>
@@ -1076,7 +1141,7 @@
           <w:sz w:val="24"/>
           <w:szCs w:val="24"/>
         </w:rPr>
-        <w:t xml:space="preserve">Finally, this project will try to do two things: </w:t>
+        <w:t xml:space="preserve">Finally, this project will do two things: </w:t>
       </w:r>
     </w:p>
     <w:p>
@@ -1299,61 +1364,117 @@
           <w:sz w:val="24"/>
           <w:szCs w:val="24"/>
         </w:rPr>
-        <w:t xml:space="preserve">The metric to evaluate the </w:t>
-      </w:r>
-      <w:r>
-        <w:rPr>
-          <w:rFonts w:ascii="Segoe UI" w:eastAsia="Times New Roman" w:hAnsi="Segoe UI" w:cs="Segoe UI"/>
-          <w:color w:val="333333"/>
-          <w:sz w:val="24"/>
-          <w:szCs w:val="24"/>
-        </w:rPr>
-        <w:t xml:space="preserve">model will </w:t>
-      </w:r>
-      <w:r>
-        <w:rPr>
-          <w:rFonts w:ascii="Segoe UI" w:eastAsia="Times New Roman" w:hAnsi="Segoe UI" w:cs="Segoe UI"/>
-          <w:color w:val="333333"/>
-          <w:sz w:val="24"/>
-          <w:szCs w:val="24"/>
-        </w:rPr>
-        <w:t xml:space="preserve">be </w:t>
-      </w:r>
-      <w:r>
-        <w:rPr>
-          <w:rFonts w:ascii="Segoe UI" w:eastAsia="Times New Roman" w:hAnsi="Segoe UI" w:cs="Segoe UI"/>
-          <w:color w:val="333333"/>
-          <w:sz w:val="24"/>
-          <w:szCs w:val="24"/>
-        </w:rPr>
-        <w:t xml:space="preserve">f1score. </w:t>
-      </w:r>
-      <w:r>
-        <w:rPr>
-          <w:rFonts w:ascii="Segoe UI" w:eastAsia="Times New Roman" w:hAnsi="Segoe UI" w:cs="Segoe UI"/>
-          <w:color w:val="333333"/>
-          <w:sz w:val="24"/>
-          <w:szCs w:val="24"/>
-        </w:rPr>
-        <w:t xml:space="preserve">This metric measures how the model makes a correct decision. f1score also takes into consideration the number of times that one male and one female do not match. f1score, hence, is a good choice as it </w:t>
-      </w:r>
-      <w:r>
-        <w:rPr>
-          <w:rFonts w:ascii="Segoe UI" w:eastAsia="Times New Roman" w:hAnsi="Segoe UI" w:cs="Segoe UI"/>
-          <w:color w:val="333333"/>
-          <w:sz w:val="24"/>
-          <w:szCs w:val="24"/>
-        </w:rPr>
-        <w:t>is a</w:t>
-      </w:r>
-      <w:r>
-        <w:rPr>
-          <w:rFonts w:ascii="Segoe UI" w:eastAsia="Times New Roman" w:hAnsi="Segoe UI" w:cs="Segoe UI"/>
-          <w:color w:val="333333"/>
-          <w:sz w:val="24"/>
-          <w:szCs w:val="24"/>
-        </w:rPr>
-        <w:t xml:space="preserve"> harmonic mean of</w:t>
+        <w:t xml:space="preserve">A 'match' in the given dataset is </w:t>
+      </w:r>
+      <w:r>
+        <w:rPr>
+          <w:rFonts w:ascii="Segoe UI" w:eastAsia="Times New Roman" w:hAnsi="Segoe UI" w:cs="Segoe UI"/>
+          <w:color w:val="333333"/>
+          <w:sz w:val="24"/>
+          <w:szCs w:val="24"/>
+        </w:rPr>
+        <w:t xml:space="preserve">defined as </w:t>
+      </w:r>
+      <w:r>
+        <w:rPr>
+          <w:rFonts w:ascii="Segoe UI" w:eastAsia="Times New Roman" w:hAnsi="Segoe UI" w:cs="Segoe UI"/>
+          <w:color w:val="333333"/>
+          <w:sz w:val="24"/>
+          <w:szCs w:val="24"/>
+        </w:rPr>
+        <w:t>a man and a woman hav</w:t>
+      </w:r>
+      <w:r>
+        <w:rPr>
+          <w:rFonts w:ascii="Segoe UI" w:eastAsia="Times New Roman" w:hAnsi="Segoe UI" w:cs="Segoe UI"/>
+          <w:color w:val="333333"/>
+          <w:sz w:val="24"/>
+          <w:szCs w:val="24"/>
+        </w:rPr>
+        <w:t>ing</w:t>
+      </w:r>
+      <w:r>
+        <w:rPr>
+          <w:rFonts w:ascii="Segoe UI" w:eastAsia="Times New Roman" w:hAnsi="Segoe UI" w:cs="Segoe UI"/>
+          <w:color w:val="333333"/>
+          <w:sz w:val="24"/>
+          <w:szCs w:val="24"/>
+        </w:rPr>
+        <w:t xml:space="preserve"> decided</w:t>
+      </w:r>
+      <w:r>
+        <w:rPr>
+          <w:rFonts w:ascii="Segoe UI" w:eastAsia="Times New Roman" w:hAnsi="Segoe UI" w:cs="Segoe UI"/>
+          <w:color w:val="333333"/>
+          <w:sz w:val="24"/>
+          <w:szCs w:val="24"/>
+        </w:rPr>
+        <w:t>, '</w:t>
+      </w:r>
+      <w:proofErr w:type="spellStart"/>
+      <w:r>
+        <w:rPr>
+          <w:rFonts w:ascii="Segoe UI" w:eastAsia="Times New Roman" w:hAnsi="Segoe UI" w:cs="Segoe UI"/>
+          <w:color w:val="333333"/>
+          <w:sz w:val="24"/>
+          <w:szCs w:val="24"/>
+        </w:rPr>
+        <w:t>dec</w:t>
+      </w:r>
+      <w:proofErr w:type="spellEnd"/>
+      <w:r>
+        <w:rPr>
+          <w:rFonts w:ascii="Segoe UI" w:eastAsia="Times New Roman" w:hAnsi="Segoe UI" w:cs="Segoe UI"/>
+          <w:color w:val="333333"/>
+          <w:sz w:val="24"/>
+          <w:szCs w:val="24"/>
+        </w:rPr>
+        <w:t>,'</w:t>
+      </w:r>
+      <w:r>
+        <w:rPr>
+          <w:rFonts w:ascii="Segoe UI" w:eastAsia="Times New Roman" w:hAnsi="Segoe UI" w:cs="Segoe UI"/>
+          <w:color w:val="333333"/>
+          <w:sz w:val="24"/>
+          <w:szCs w:val="24"/>
+        </w:rPr>
+        <w:t xml:space="preserve"> 'yes' to </w:t>
+      </w:r>
+      <w:r>
+        <w:rPr>
+          <w:rFonts w:ascii="Segoe UI" w:eastAsia="Times New Roman" w:hAnsi="Segoe UI" w:cs="Segoe UI"/>
+          <w:color w:val="333333"/>
+          <w:sz w:val="24"/>
+          <w:szCs w:val="24"/>
+        </w:rPr>
+        <w:t xml:space="preserve">date </w:t>
+      </w:r>
+      <w:r>
+        <w:rPr>
+          <w:rFonts w:ascii="Segoe UI" w:eastAsia="Times New Roman" w:hAnsi="Segoe UI" w:cs="Segoe UI"/>
+          <w:color w:val="333333"/>
+          <w:sz w:val="24"/>
+          <w:szCs w:val="24"/>
+        </w:rPr>
+        <w:t>each other</w:t>
+      </w:r>
+      <w:r>
+        <w:rPr>
+          <w:rFonts w:ascii="Segoe UI" w:eastAsia="Times New Roman" w:hAnsi="Segoe UI" w:cs="Segoe UI"/>
+          <w:color w:val="333333"/>
+          <w:sz w:val="24"/>
+          <w:szCs w:val="24"/>
+        </w:rPr>
+        <w:t xml:space="preserve"> again</w:t>
+      </w:r>
+      <w:r>
+        <w:rPr>
+          <w:rFonts w:ascii="Segoe UI" w:eastAsia="Times New Roman" w:hAnsi="Segoe UI" w:cs="Segoe UI"/>
+          <w:color w:val="333333"/>
+          <w:sz w:val="24"/>
+          <w:szCs w:val="24"/>
+        </w:rPr>
+        <w:t>.</w:t>
       </w:r>
       <w:r>
         <w:rPr>
@@ -1371,34 +1492,56 @@
           <w:sz w:val="24"/>
           <w:szCs w:val="24"/>
         </w:rPr>
-        <w:t>the ratio of</w:t>
-      </w:r>
-      <w:r>
-        <w:rPr>
-          <w:rFonts w:ascii="Segoe UI" w:eastAsia="Times New Roman" w:hAnsi="Segoe UI" w:cs="Segoe UI"/>
-          <w:color w:val="333333"/>
-          <w:sz w:val="24"/>
-          <w:szCs w:val="24"/>
-        </w:rPr>
-        <w:t xml:space="preserve"> people </w:t>
-      </w:r>
-      <w:r>
-        <w:rPr>
-          <w:rFonts w:ascii="Segoe UI" w:eastAsia="Times New Roman" w:hAnsi="Segoe UI" w:cs="Segoe UI"/>
-          <w:color w:val="333333"/>
-          <w:sz w:val="24"/>
-          <w:szCs w:val="24"/>
-        </w:rPr>
-        <w:t xml:space="preserve">who </w:t>
-      </w:r>
-      <w:r>
-        <w:rPr>
-          <w:rFonts w:ascii="Segoe UI" w:eastAsia="Times New Roman" w:hAnsi="Segoe UI" w:cs="Segoe UI"/>
-          <w:color w:val="333333"/>
-          <w:sz w:val="24"/>
-          <w:szCs w:val="24"/>
-        </w:rPr>
-        <w:t>match and do not match.</w:t>
+        <w:t>In short, 'match' depends on '</w:t>
+      </w:r>
+      <w:proofErr w:type="spellStart"/>
+      <w:r>
+        <w:rPr>
+          <w:rFonts w:ascii="Segoe UI" w:eastAsia="Times New Roman" w:hAnsi="Segoe UI" w:cs="Segoe UI"/>
+          <w:color w:val="333333"/>
+          <w:sz w:val="24"/>
+          <w:szCs w:val="24"/>
+        </w:rPr>
+        <w:t>dec</w:t>
+      </w:r>
+      <w:proofErr w:type="spellEnd"/>
+      <w:r>
+        <w:rPr>
+          <w:rFonts w:ascii="Segoe UI" w:eastAsia="Times New Roman" w:hAnsi="Segoe UI" w:cs="Segoe UI"/>
+          <w:color w:val="333333"/>
+          <w:sz w:val="24"/>
+          <w:szCs w:val="24"/>
+        </w:rPr>
+        <w:t>' of a male and '</w:t>
+      </w:r>
+      <w:proofErr w:type="spellStart"/>
+      <w:r>
+        <w:rPr>
+          <w:rFonts w:ascii="Segoe UI" w:eastAsia="Times New Roman" w:hAnsi="Segoe UI" w:cs="Segoe UI"/>
+          <w:color w:val="333333"/>
+          <w:sz w:val="24"/>
+          <w:szCs w:val="24"/>
+        </w:rPr>
+        <w:t>dec</w:t>
+      </w:r>
+      <w:proofErr w:type="spellEnd"/>
+      <w:r>
+        <w:rPr>
+          <w:rFonts w:ascii="Segoe UI" w:eastAsia="Times New Roman" w:hAnsi="Segoe UI" w:cs="Segoe UI"/>
+          <w:color w:val="333333"/>
+          <w:sz w:val="24"/>
+          <w:szCs w:val="24"/>
+        </w:rPr>
+        <w:t xml:space="preserve">' of a female. </w:t>
+      </w:r>
+      <w:r>
+        <w:rPr>
+          <w:rFonts w:ascii="Segoe UI" w:eastAsia="Times New Roman" w:hAnsi="Segoe UI" w:cs="Segoe UI"/>
+          <w:color w:val="333333"/>
+          <w:sz w:val="24"/>
+          <w:szCs w:val="24"/>
+        </w:rPr>
+        <w:t>There are instances in the dataset where a person of either gender say 'yes,' but the other party says 'no.' Those are by definition are not matches.</w:t>
       </w:r>
     </w:p>
     <w:p>
@@ -1774,7 +1917,127 @@
           <w:sz w:val="24"/>
           <w:szCs w:val="24"/>
         </w:rPr>
-        <w:t xml:space="preserve">include 'iid', 'gender', 'wave', 'attr', 'intel', 'fun', 'amb', and 'shar'. 'iid' </w:t>
+        <w:t>include '</w:t>
+      </w:r>
+      <w:proofErr w:type="spellStart"/>
+      <w:r>
+        <w:rPr>
+          <w:rFonts w:ascii="Segoe UI" w:eastAsia="Times New Roman" w:hAnsi="Segoe UI" w:cs="Segoe UI"/>
+          <w:color w:val="333333"/>
+          <w:sz w:val="24"/>
+          <w:szCs w:val="24"/>
+        </w:rPr>
+        <w:t>iid</w:t>
+      </w:r>
+      <w:proofErr w:type="spellEnd"/>
+      <w:r>
+        <w:rPr>
+          <w:rFonts w:ascii="Segoe UI" w:eastAsia="Times New Roman" w:hAnsi="Segoe UI" w:cs="Segoe UI"/>
+          <w:color w:val="333333"/>
+          <w:sz w:val="24"/>
+          <w:szCs w:val="24"/>
+        </w:rPr>
+        <w:t>', 'gender', 'wave', '</w:t>
+      </w:r>
+      <w:proofErr w:type="spellStart"/>
+      <w:r>
+        <w:rPr>
+          <w:rFonts w:ascii="Segoe UI" w:eastAsia="Times New Roman" w:hAnsi="Segoe UI" w:cs="Segoe UI"/>
+          <w:color w:val="333333"/>
+          <w:sz w:val="24"/>
+          <w:szCs w:val="24"/>
+        </w:rPr>
+        <w:t>attr</w:t>
+      </w:r>
+      <w:proofErr w:type="spellEnd"/>
+      <w:r>
+        <w:rPr>
+          <w:rFonts w:ascii="Segoe UI" w:eastAsia="Times New Roman" w:hAnsi="Segoe UI" w:cs="Segoe UI"/>
+          <w:color w:val="333333"/>
+          <w:sz w:val="24"/>
+          <w:szCs w:val="24"/>
+        </w:rPr>
+        <w:t>', '</w:t>
+      </w:r>
+      <w:proofErr w:type="spellStart"/>
+      <w:r>
+        <w:rPr>
+          <w:rFonts w:ascii="Segoe UI" w:eastAsia="Times New Roman" w:hAnsi="Segoe UI" w:cs="Segoe UI"/>
+          <w:color w:val="333333"/>
+          <w:sz w:val="24"/>
+          <w:szCs w:val="24"/>
+        </w:rPr>
+        <w:t>intel</w:t>
+      </w:r>
+      <w:proofErr w:type="spellEnd"/>
+      <w:r>
+        <w:rPr>
+          <w:rFonts w:ascii="Segoe UI" w:eastAsia="Times New Roman" w:hAnsi="Segoe UI" w:cs="Segoe UI"/>
+          <w:color w:val="333333"/>
+          <w:sz w:val="24"/>
+          <w:szCs w:val="24"/>
+        </w:rPr>
+        <w:t>', 'fun', '</w:t>
+      </w:r>
+      <w:proofErr w:type="spellStart"/>
+      <w:r>
+        <w:rPr>
+          <w:rFonts w:ascii="Segoe UI" w:eastAsia="Times New Roman" w:hAnsi="Segoe UI" w:cs="Segoe UI"/>
+          <w:color w:val="333333"/>
+          <w:sz w:val="24"/>
+          <w:szCs w:val="24"/>
+        </w:rPr>
+        <w:t>amb</w:t>
+      </w:r>
+      <w:proofErr w:type="spellEnd"/>
+      <w:r>
+        <w:rPr>
+          <w:rFonts w:ascii="Segoe UI" w:eastAsia="Times New Roman" w:hAnsi="Segoe UI" w:cs="Segoe UI"/>
+          <w:color w:val="333333"/>
+          <w:sz w:val="24"/>
+          <w:szCs w:val="24"/>
+        </w:rPr>
+        <w:t>', and '</w:t>
+      </w:r>
+      <w:proofErr w:type="spellStart"/>
+      <w:r>
+        <w:rPr>
+          <w:rFonts w:ascii="Segoe UI" w:eastAsia="Times New Roman" w:hAnsi="Segoe UI" w:cs="Segoe UI"/>
+          <w:color w:val="333333"/>
+          <w:sz w:val="24"/>
+          <w:szCs w:val="24"/>
+        </w:rPr>
+        <w:t>shar</w:t>
+      </w:r>
+      <w:proofErr w:type="spellEnd"/>
+      <w:r>
+        <w:rPr>
+          <w:rFonts w:ascii="Segoe UI" w:eastAsia="Times New Roman" w:hAnsi="Segoe UI" w:cs="Segoe UI"/>
+          <w:color w:val="333333"/>
+          <w:sz w:val="24"/>
+          <w:szCs w:val="24"/>
+        </w:rPr>
+        <w:t>'. '</w:t>
+      </w:r>
+      <w:proofErr w:type="spellStart"/>
+      <w:r>
+        <w:rPr>
+          <w:rFonts w:ascii="Segoe UI" w:eastAsia="Times New Roman" w:hAnsi="Segoe UI" w:cs="Segoe UI"/>
+          <w:color w:val="333333"/>
+          <w:sz w:val="24"/>
+          <w:szCs w:val="24"/>
+        </w:rPr>
+        <w:t>iid</w:t>
+      </w:r>
+      <w:proofErr w:type="spellEnd"/>
+      <w:r>
+        <w:rPr>
+          <w:rFonts w:ascii="Segoe UI" w:eastAsia="Times New Roman" w:hAnsi="Segoe UI" w:cs="Segoe UI"/>
+          <w:color w:val="333333"/>
+          <w:sz w:val="24"/>
+          <w:szCs w:val="24"/>
+        </w:rPr>
+        <w:t xml:space="preserve">' </w:t>
       </w:r>
       <w:r>
         <w:rPr>
@@ -1828,7 +2091,87 @@
           <w:sz w:val="24"/>
           <w:szCs w:val="24"/>
         </w:rPr>
-        <w:t xml:space="preserve">. The features of interest are: 'attr', physical attractiveness; 'intel', intelligence; 'fun', how fun a person is; 'amb', ambition; and 'shar', shared interests. Each of these features of attractiveness are rated </w:t>
+        <w:t>. The features of interest are: '</w:t>
+      </w:r>
+      <w:proofErr w:type="spellStart"/>
+      <w:r>
+        <w:rPr>
+          <w:rFonts w:ascii="Segoe UI" w:eastAsia="Times New Roman" w:hAnsi="Segoe UI" w:cs="Segoe UI"/>
+          <w:color w:val="333333"/>
+          <w:sz w:val="24"/>
+          <w:szCs w:val="24"/>
+        </w:rPr>
+        <w:t>attr</w:t>
+      </w:r>
+      <w:proofErr w:type="spellEnd"/>
+      <w:r>
+        <w:rPr>
+          <w:rFonts w:ascii="Segoe UI" w:eastAsia="Times New Roman" w:hAnsi="Segoe UI" w:cs="Segoe UI"/>
+          <w:color w:val="333333"/>
+          <w:sz w:val="24"/>
+          <w:szCs w:val="24"/>
+        </w:rPr>
+        <w:t>', physical attractiveness; '</w:t>
+      </w:r>
+      <w:proofErr w:type="spellStart"/>
+      <w:r>
+        <w:rPr>
+          <w:rFonts w:ascii="Segoe UI" w:eastAsia="Times New Roman" w:hAnsi="Segoe UI" w:cs="Segoe UI"/>
+          <w:color w:val="333333"/>
+          <w:sz w:val="24"/>
+          <w:szCs w:val="24"/>
+        </w:rPr>
+        <w:t>intel</w:t>
+      </w:r>
+      <w:proofErr w:type="spellEnd"/>
+      <w:r>
+        <w:rPr>
+          <w:rFonts w:ascii="Segoe UI" w:eastAsia="Times New Roman" w:hAnsi="Segoe UI" w:cs="Segoe UI"/>
+          <w:color w:val="333333"/>
+          <w:sz w:val="24"/>
+          <w:szCs w:val="24"/>
+        </w:rPr>
+        <w:t>', intelligence; 'fun', how fun a person is; '</w:t>
+      </w:r>
+      <w:proofErr w:type="spellStart"/>
+      <w:r>
+        <w:rPr>
+          <w:rFonts w:ascii="Segoe UI" w:eastAsia="Times New Roman" w:hAnsi="Segoe UI" w:cs="Segoe UI"/>
+          <w:color w:val="333333"/>
+          <w:sz w:val="24"/>
+          <w:szCs w:val="24"/>
+        </w:rPr>
+        <w:t>amb</w:t>
+      </w:r>
+      <w:proofErr w:type="spellEnd"/>
+      <w:r>
+        <w:rPr>
+          <w:rFonts w:ascii="Segoe UI" w:eastAsia="Times New Roman" w:hAnsi="Segoe UI" w:cs="Segoe UI"/>
+          <w:color w:val="333333"/>
+          <w:sz w:val="24"/>
+          <w:szCs w:val="24"/>
+        </w:rPr>
+        <w:t>', ambition; and '</w:t>
+      </w:r>
+      <w:proofErr w:type="spellStart"/>
+      <w:r>
+        <w:rPr>
+          <w:rFonts w:ascii="Segoe UI" w:eastAsia="Times New Roman" w:hAnsi="Segoe UI" w:cs="Segoe UI"/>
+          <w:color w:val="333333"/>
+          <w:sz w:val="24"/>
+          <w:szCs w:val="24"/>
+        </w:rPr>
+        <w:t>shar</w:t>
+      </w:r>
+      <w:proofErr w:type="spellEnd"/>
+      <w:r>
+        <w:rPr>
+          <w:rFonts w:ascii="Segoe UI" w:eastAsia="Times New Roman" w:hAnsi="Segoe UI" w:cs="Segoe UI"/>
+          <w:color w:val="333333"/>
+          <w:sz w:val="24"/>
+          <w:szCs w:val="24"/>
+        </w:rPr>
+        <w:t xml:space="preserve">', shared interests. Each of these features of attractiveness are rated </w:t>
       </w:r>
       <w:r>
         <w:rPr>
@@ -2153,7 +2496,27 @@
           <w:sz w:val="24"/>
           <w:szCs w:val="24"/>
         </w:rPr>
-        <w:t xml:space="preserve">about 'attr' </w:t>
+        <w:t>about '</w:t>
+      </w:r>
+      <w:proofErr w:type="spellStart"/>
+      <w:r>
+        <w:rPr>
+          <w:rFonts w:ascii="Segoe UI" w:eastAsia="Times New Roman" w:hAnsi="Segoe UI" w:cs="Segoe UI"/>
+          <w:color w:val="333333"/>
+          <w:sz w:val="24"/>
+          <w:szCs w:val="24"/>
+        </w:rPr>
+        <w:t>attr</w:t>
+      </w:r>
+      <w:proofErr w:type="spellEnd"/>
+      <w:r>
+        <w:rPr>
+          <w:rFonts w:ascii="Segoe UI" w:eastAsia="Times New Roman" w:hAnsi="Segoe UI" w:cs="Segoe UI"/>
+          <w:color w:val="333333"/>
+          <w:sz w:val="24"/>
+          <w:szCs w:val="24"/>
+        </w:rPr>
+        <w:t xml:space="preserve">' </w:t>
       </w:r>
       <w:r>
         <w:rPr>
@@ -2477,7 +2840,27 @@
           <w:sz w:val="24"/>
           <w:szCs w:val="24"/>
         </w:rPr>
-        <w:t xml:space="preserve"> each person uniquely by 'iid'. </w:t>
+        <w:t xml:space="preserve"> each person uniquely by '</w:t>
+      </w:r>
+      <w:proofErr w:type="spellStart"/>
+      <w:r>
+        <w:rPr>
+          <w:rFonts w:ascii="Segoe UI" w:eastAsia="Times New Roman" w:hAnsi="Segoe UI" w:cs="Segoe UI"/>
+          <w:color w:val="333333"/>
+          <w:sz w:val="24"/>
+          <w:szCs w:val="24"/>
+        </w:rPr>
+        <w:t>iid</w:t>
+      </w:r>
+      <w:proofErr w:type="spellEnd"/>
+      <w:r>
+        <w:rPr>
+          <w:rFonts w:ascii="Segoe UI" w:eastAsia="Times New Roman" w:hAnsi="Segoe UI" w:cs="Segoe UI"/>
+          <w:color w:val="333333"/>
+          <w:sz w:val="24"/>
+          <w:szCs w:val="24"/>
+        </w:rPr>
+        <w:t xml:space="preserve">'. </w:t>
       </w:r>
       <w:r>
         <w:rPr>
@@ -2842,36 +3225,273 @@
           <w:sz w:val="24"/>
           <w:szCs w:val="24"/>
         </w:rPr>
-        <w:t xml:space="preserve">The clustering aspect of the solution will involve using the mentioned subsets formed above. I will be using K-means clustering with a Euclidean metric to determine distances between points. Moreover, my solution will use </w:t>
-      </w:r>
-      <w:r>
-        <w:rPr>
-          <w:rFonts w:ascii="Segoe UI" w:eastAsia="Times New Roman" w:hAnsi="Segoe UI" w:cs="Segoe UI"/>
-          <w:color w:val="333333"/>
-          <w:sz w:val="24"/>
-          <w:szCs w:val="24"/>
-        </w:rPr>
-        <w:t>several values for the number of clusters</w:t>
-      </w:r>
-      <w:r>
-        <w:rPr>
-          <w:rFonts w:ascii="Segoe UI" w:eastAsia="Times New Roman" w:hAnsi="Segoe UI" w:cs="Segoe UI"/>
-          <w:color w:val="333333"/>
-          <w:sz w:val="24"/>
-          <w:szCs w:val="24"/>
-        </w:rPr>
-        <w:t xml:space="preserve"> to find how many centroids are optimal. Afterwards, I will develop a model to determine matches between clusters and use f1score to evaluate error.</w:t>
+        <w:t xml:space="preserve">The clustering aspect of the </w:t>
+      </w:r>
+      <w:r>
+        <w:rPr>
+          <w:rFonts w:ascii="Segoe UI" w:eastAsia="Times New Roman" w:hAnsi="Segoe UI" w:cs="Segoe UI"/>
+          <w:color w:val="333333"/>
+          <w:sz w:val="24"/>
+          <w:szCs w:val="24"/>
+        </w:rPr>
+        <w:t>visualization</w:t>
+      </w:r>
+      <w:r>
+        <w:rPr>
+          <w:rFonts w:ascii="Segoe UI" w:eastAsia="Times New Roman" w:hAnsi="Segoe UI" w:cs="Segoe UI"/>
+          <w:color w:val="333333"/>
+          <w:sz w:val="24"/>
+          <w:szCs w:val="24"/>
+        </w:rPr>
+        <w:t xml:space="preserve"> will </w:t>
+      </w:r>
+      <w:r>
+        <w:rPr>
+          <w:rFonts w:ascii="Segoe UI" w:eastAsia="Times New Roman" w:hAnsi="Segoe UI" w:cs="Segoe UI"/>
+          <w:color w:val="333333"/>
+          <w:sz w:val="24"/>
+          <w:szCs w:val="24"/>
+        </w:rPr>
+        <w:t>use</w:t>
+      </w:r>
+      <w:r>
+        <w:rPr>
+          <w:rFonts w:ascii="Segoe UI" w:eastAsia="Times New Roman" w:hAnsi="Segoe UI" w:cs="Segoe UI"/>
+          <w:color w:val="333333"/>
+          <w:sz w:val="24"/>
+          <w:szCs w:val="24"/>
+        </w:rPr>
+        <w:t xml:space="preserve"> the </w:t>
+      </w:r>
+      <w:r>
+        <w:rPr>
+          <w:rFonts w:ascii="Segoe UI" w:eastAsia="Times New Roman" w:hAnsi="Segoe UI" w:cs="Segoe UI"/>
+          <w:color w:val="333333"/>
+          <w:sz w:val="24"/>
+          <w:szCs w:val="24"/>
+        </w:rPr>
+        <w:t>afore</w:t>
+      </w:r>
+      <w:r>
+        <w:rPr>
+          <w:rFonts w:ascii="Segoe UI" w:eastAsia="Times New Roman" w:hAnsi="Segoe UI" w:cs="Segoe UI"/>
+          <w:color w:val="333333"/>
+          <w:sz w:val="24"/>
+          <w:szCs w:val="24"/>
+        </w:rPr>
+        <w:t xml:space="preserve">mentioned subsets formed </w:t>
+      </w:r>
+      <w:r>
+        <w:rPr>
+          <w:rFonts w:ascii="Segoe UI" w:eastAsia="Times New Roman" w:hAnsi="Segoe UI" w:cs="Segoe UI"/>
+          <w:color w:val="333333"/>
+          <w:sz w:val="24"/>
+          <w:szCs w:val="24"/>
+        </w:rPr>
+        <w:t>from data cleansing</w:t>
+      </w:r>
+      <w:r>
+        <w:rPr>
+          <w:rFonts w:ascii="Segoe UI" w:eastAsia="Times New Roman" w:hAnsi="Segoe UI" w:cs="Segoe UI"/>
+          <w:color w:val="333333"/>
+          <w:sz w:val="24"/>
+          <w:szCs w:val="24"/>
+        </w:rPr>
+        <w:t xml:space="preserve">. I will be using K-means clustering with a Euclidean metric to determine distances between points. </w:t>
+      </w:r>
+      <w:r>
+        <w:rPr>
+          <w:rFonts w:ascii="Segoe UI" w:eastAsia="Times New Roman" w:hAnsi="Segoe UI" w:cs="Segoe UI"/>
+          <w:color w:val="333333"/>
+          <w:sz w:val="24"/>
+          <w:szCs w:val="24"/>
+        </w:rPr>
+        <w:t>M</w:t>
+      </w:r>
+      <w:r>
+        <w:rPr>
+          <w:rFonts w:ascii="Segoe UI" w:eastAsia="Times New Roman" w:hAnsi="Segoe UI" w:cs="Segoe UI"/>
+          <w:color w:val="333333"/>
+          <w:sz w:val="24"/>
+          <w:szCs w:val="24"/>
+        </w:rPr>
+        <w:t xml:space="preserve">y </w:t>
+      </w:r>
+      <w:r>
+        <w:rPr>
+          <w:rFonts w:ascii="Segoe UI" w:eastAsia="Times New Roman" w:hAnsi="Segoe UI" w:cs="Segoe UI"/>
+          <w:color w:val="333333"/>
+          <w:sz w:val="24"/>
+          <w:szCs w:val="24"/>
+        </w:rPr>
+        <w:t xml:space="preserve">clustering algorithm </w:t>
+      </w:r>
+      <w:r>
+        <w:rPr>
+          <w:rFonts w:ascii="Segoe UI" w:eastAsia="Times New Roman" w:hAnsi="Segoe UI" w:cs="Segoe UI"/>
+          <w:color w:val="333333"/>
+          <w:sz w:val="24"/>
+          <w:szCs w:val="24"/>
+        </w:rPr>
+        <w:t xml:space="preserve">will </w:t>
+      </w:r>
+      <w:r>
+        <w:rPr>
+          <w:rFonts w:ascii="Segoe UI" w:eastAsia="Times New Roman" w:hAnsi="Segoe UI" w:cs="Segoe UI"/>
+          <w:color w:val="333333"/>
+          <w:sz w:val="24"/>
+          <w:szCs w:val="24"/>
+        </w:rPr>
+        <w:t>use several cluster</w:t>
+      </w:r>
+      <w:r>
+        <w:rPr>
+          <w:rFonts w:ascii="Segoe UI" w:eastAsia="Times New Roman" w:hAnsi="Segoe UI" w:cs="Segoe UI"/>
+          <w:color w:val="333333"/>
+          <w:sz w:val="24"/>
+          <w:szCs w:val="24"/>
+        </w:rPr>
+        <w:t xml:space="preserve"> </w:t>
+      </w:r>
+      <w:r>
+        <w:rPr>
+          <w:rFonts w:ascii="Segoe UI" w:eastAsia="Times New Roman" w:hAnsi="Segoe UI" w:cs="Segoe UI"/>
+          <w:color w:val="333333"/>
+          <w:sz w:val="24"/>
+          <w:szCs w:val="24"/>
+        </w:rPr>
+        <w:t xml:space="preserve">values </w:t>
+      </w:r>
+      <w:r>
+        <w:rPr>
+          <w:rFonts w:ascii="Segoe UI" w:eastAsia="Times New Roman" w:hAnsi="Segoe UI" w:cs="Segoe UI"/>
+          <w:color w:val="333333"/>
+          <w:sz w:val="24"/>
+          <w:szCs w:val="24"/>
+        </w:rPr>
+        <w:t xml:space="preserve">to </w:t>
+      </w:r>
+      <w:r>
+        <w:rPr>
+          <w:rFonts w:ascii="Segoe UI" w:eastAsia="Times New Roman" w:hAnsi="Segoe UI" w:cs="Segoe UI"/>
+          <w:color w:val="333333"/>
+          <w:sz w:val="24"/>
+          <w:szCs w:val="24"/>
+        </w:rPr>
+        <w:t xml:space="preserve">figure out the number of optimal </w:t>
+      </w:r>
+      <w:proofErr w:type="spellStart"/>
+      <w:r>
+        <w:rPr>
+          <w:rFonts w:ascii="Segoe UI" w:eastAsia="Times New Roman" w:hAnsi="Segoe UI" w:cs="Segoe UI"/>
+          <w:color w:val="333333"/>
+          <w:sz w:val="24"/>
+          <w:szCs w:val="24"/>
+        </w:rPr>
+        <w:t>centroids</w:t>
+      </w:r>
+      <w:proofErr w:type="spellEnd"/>
+      <w:r>
+        <w:rPr>
+          <w:rFonts w:ascii="Segoe UI" w:eastAsia="Times New Roman" w:hAnsi="Segoe UI" w:cs="Segoe UI"/>
+          <w:color w:val="333333"/>
+          <w:sz w:val="24"/>
+          <w:szCs w:val="24"/>
+        </w:rPr>
+        <w:t xml:space="preserve">. </w:t>
       </w:r>
     </w:p>
     <w:p>
       <w:pPr>
-        <w:rPr>
-          <w:rFonts w:ascii="Segoe UI" w:eastAsia="Times New Roman" w:hAnsi="Segoe UI" w:cs="Segoe UI"/>
-          <w:color w:val="333333"/>
-          <w:sz w:val="24"/>
-          <w:szCs w:val="24"/>
-        </w:rPr>
-      </w:pPr>
+        <w:spacing w:after="240" w:line="240" w:lineRule="auto"/>
+        <w:rPr>
+          <w:rFonts w:ascii="Segoe UI" w:eastAsia="Times New Roman" w:hAnsi="Segoe UI" w:cs="Segoe UI"/>
+          <w:color w:val="333333"/>
+          <w:sz w:val="24"/>
+          <w:szCs w:val="24"/>
+        </w:rPr>
+      </w:pPr>
+      <w:r>
+        <w:rPr>
+          <w:rFonts w:ascii="Segoe UI" w:eastAsia="Times New Roman" w:hAnsi="Segoe UI" w:cs="Segoe UI"/>
+          <w:color w:val="333333"/>
+          <w:sz w:val="24"/>
+          <w:szCs w:val="24"/>
+        </w:rPr>
+        <w:t xml:space="preserve">Once </w:t>
+      </w:r>
+      <w:r>
+        <w:rPr>
+          <w:rFonts w:ascii="Segoe UI" w:eastAsia="Times New Roman" w:hAnsi="Segoe UI" w:cs="Segoe UI"/>
+          <w:color w:val="333333"/>
+          <w:sz w:val="24"/>
+          <w:szCs w:val="24"/>
+        </w:rPr>
+        <w:t xml:space="preserve">visualization </w:t>
+      </w:r>
+      <w:r>
+        <w:rPr>
+          <w:rFonts w:ascii="Segoe UI" w:eastAsia="Times New Roman" w:hAnsi="Segoe UI" w:cs="Segoe UI"/>
+          <w:color w:val="333333"/>
+          <w:sz w:val="24"/>
+          <w:szCs w:val="24"/>
+        </w:rPr>
+        <w:t>is completed</w:t>
+      </w:r>
+      <w:r>
+        <w:rPr>
+          <w:rFonts w:ascii="Segoe UI" w:eastAsia="Times New Roman" w:hAnsi="Segoe UI" w:cs="Segoe UI"/>
+          <w:color w:val="333333"/>
+          <w:sz w:val="24"/>
+          <w:szCs w:val="24"/>
+        </w:rPr>
+        <w:t>, I will devel</w:t>
+      </w:r>
+      <w:r>
+        <w:rPr>
+          <w:rFonts w:ascii="Segoe UI" w:eastAsia="Times New Roman" w:hAnsi="Segoe UI" w:cs="Segoe UI"/>
+          <w:color w:val="333333"/>
+          <w:sz w:val="24"/>
+          <w:szCs w:val="24"/>
+        </w:rPr>
+        <w:t>op a model to determine matches. The visualization will help in deciding what features to use in my model. Moreover, other choices to consider for feature selection are forward or backward feature selection.</w:t>
+      </w:r>
+      <w:r>
+        <w:rPr>
+          <w:rFonts w:ascii="Segoe UI" w:eastAsia="Times New Roman" w:hAnsi="Segoe UI" w:cs="Segoe UI"/>
+          <w:color w:val="333333"/>
+          <w:sz w:val="24"/>
+          <w:szCs w:val="24"/>
+        </w:rPr>
+        <w:t xml:space="preserve"> Finally, linear models that incorporate feature selection are Ridge Regression or Lasso algorithm.</w:t>
+      </w:r>
+      <w:r>
+        <w:rPr>
+          <w:rFonts w:ascii="Segoe UI" w:eastAsia="Times New Roman" w:hAnsi="Segoe UI" w:cs="Segoe UI"/>
+          <w:color w:val="333333"/>
+          <w:sz w:val="24"/>
+          <w:szCs w:val="24"/>
+        </w:rPr>
+        <w:t xml:space="preserve"> The learning algorithm will depend on the structure of the dataset once </w:t>
+      </w:r>
+      <w:r>
+        <w:rPr>
+          <w:rFonts w:ascii="Segoe UI" w:eastAsia="Times New Roman" w:hAnsi="Segoe UI" w:cs="Segoe UI"/>
+          <w:color w:val="333333"/>
+          <w:sz w:val="24"/>
+          <w:szCs w:val="24"/>
+        </w:rPr>
+        <w:t xml:space="preserve">data </w:t>
+      </w:r>
+      <w:r>
+        <w:rPr>
+          <w:rFonts w:ascii="Segoe UI" w:eastAsia="Times New Roman" w:hAnsi="Segoe UI" w:cs="Segoe UI"/>
+          <w:color w:val="333333"/>
+          <w:sz w:val="24"/>
+          <w:szCs w:val="24"/>
+        </w:rPr>
+        <w:t>exploration is completed.</w:t>
+      </w:r>
       <w:r>
         <w:rPr>
           <w:rFonts w:ascii="Segoe UI" w:eastAsia="Times New Roman" w:hAnsi="Segoe UI" w:cs="Segoe UI"/>
@@ -2939,7 +3559,47 @@
           <w:sz w:val="24"/>
           <w:szCs w:val="24"/>
         </w:rPr>
-        <w:t xml:space="preserve"> linear models. Fisman and Iyengar proposed several </w:t>
+        <w:t xml:space="preserve"> linear models. </w:t>
+      </w:r>
+      <w:proofErr w:type="spellStart"/>
+      <w:r>
+        <w:rPr>
+          <w:rFonts w:ascii="Segoe UI" w:eastAsia="Times New Roman" w:hAnsi="Segoe UI" w:cs="Segoe UI"/>
+          <w:color w:val="333333"/>
+          <w:sz w:val="24"/>
+          <w:szCs w:val="24"/>
+        </w:rPr>
+        <w:t>Fisman</w:t>
+      </w:r>
+      <w:proofErr w:type="spellEnd"/>
+      <w:r>
+        <w:rPr>
+          <w:rFonts w:ascii="Segoe UI" w:eastAsia="Times New Roman" w:hAnsi="Segoe UI" w:cs="Segoe UI"/>
+          <w:color w:val="333333"/>
+          <w:sz w:val="24"/>
+          <w:szCs w:val="24"/>
+        </w:rPr>
+        <w:t xml:space="preserve"> and </w:t>
+      </w:r>
+      <w:proofErr w:type="spellStart"/>
+      <w:r>
+        <w:rPr>
+          <w:rFonts w:ascii="Segoe UI" w:eastAsia="Times New Roman" w:hAnsi="Segoe UI" w:cs="Segoe UI"/>
+          <w:color w:val="333333"/>
+          <w:sz w:val="24"/>
+          <w:szCs w:val="24"/>
+        </w:rPr>
+        <w:t>Iyengar</w:t>
+      </w:r>
+      <w:proofErr w:type="spellEnd"/>
+      <w:r>
+        <w:rPr>
+          <w:rFonts w:ascii="Segoe UI" w:eastAsia="Times New Roman" w:hAnsi="Segoe UI" w:cs="Segoe UI"/>
+          <w:color w:val="333333"/>
+          <w:sz w:val="24"/>
+          <w:szCs w:val="24"/>
+        </w:rPr>
+        <w:t xml:space="preserve"> proposed several </w:t>
       </w:r>
       <w:r>
         <w:rPr>
@@ -3546,36 +4206,86 @@
         <w:spacing w:after="240" w:line="240" w:lineRule="auto"/>
         <w:rPr>
           <w:rFonts w:ascii="Segoe UI" w:eastAsia="Times New Roman" w:hAnsi="Segoe UI" w:cs="Segoe UI"/>
-          <w:iCs/>
-          <w:color w:val="333333"/>
-          <w:sz w:val="24"/>
-          <w:szCs w:val="24"/>
-        </w:rPr>
-      </w:pPr>
-      <w:r>
-        <w:rPr>
-          <w:rFonts w:ascii="Segoe UI" w:eastAsia="Times New Roman" w:hAnsi="Segoe UI" w:cs="Segoe UI"/>
-          <w:iCs/>
-          <w:color w:val="333333"/>
-          <w:sz w:val="24"/>
-          <w:szCs w:val="24"/>
-        </w:rPr>
-        <w:t>The evaluation metric that is useful in this project is Mean Absolute Error</w:t>
-      </w:r>
-      <w:r>
-        <w:rPr>
-          <w:rFonts w:ascii="Segoe UI" w:eastAsia="Times New Roman" w:hAnsi="Segoe UI" w:cs="Segoe UI"/>
-          <w:iCs/>
-          <w:color w:val="333333"/>
-          <w:sz w:val="24"/>
-          <w:szCs w:val="24"/>
-        </w:rPr>
-        <w:t xml:space="preserve"> (MAE)</w:t>
-      </w:r>
-      <w:r>
-        <w:rPr>
-          <w:rFonts w:ascii="Segoe UI" w:eastAsia="Times New Roman" w:hAnsi="Segoe UI" w:cs="Segoe UI"/>
-          <w:iCs/>
+          <w:color w:val="333333"/>
+          <w:sz w:val="24"/>
+          <w:szCs w:val="24"/>
+        </w:rPr>
+      </w:pPr>
+      <w:r>
+        <w:rPr>
+          <w:rFonts w:ascii="Segoe UI" w:eastAsia="Times New Roman" w:hAnsi="Segoe UI" w:cs="Segoe UI"/>
+          <w:color w:val="333333"/>
+          <w:sz w:val="24"/>
+          <w:szCs w:val="24"/>
+        </w:rPr>
+        <w:t xml:space="preserve">Of the challenges in making my algorithm, the main challenge is dealing with </w:t>
+      </w:r>
+      <w:r>
+        <w:rPr>
+          <w:rFonts w:ascii="Segoe UI" w:eastAsia="Times New Roman" w:hAnsi="Segoe UI" w:cs="Segoe UI"/>
+          <w:color w:val="333333"/>
+          <w:sz w:val="24"/>
+          <w:szCs w:val="24"/>
+        </w:rPr>
+        <w:t>how my model assigns</w:t>
+      </w:r>
+      <w:r>
+        <w:rPr>
+          <w:rFonts w:ascii="Segoe UI" w:eastAsia="Times New Roman" w:hAnsi="Segoe UI" w:cs="Segoe UI"/>
+          <w:color w:val="333333"/>
+          <w:sz w:val="24"/>
+          <w:szCs w:val="24"/>
+        </w:rPr>
+        <w:t xml:space="preserve"> matches. The algorithm could </w:t>
+      </w:r>
+      <w:r>
+        <w:rPr>
+          <w:rFonts w:ascii="Segoe UI" w:eastAsia="Times New Roman" w:hAnsi="Segoe UI" w:cs="Segoe UI"/>
+          <w:color w:val="333333"/>
+          <w:sz w:val="24"/>
+          <w:szCs w:val="24"/>
+        </w:rPr>
+        <w:t xml:space="preserve">incorrectly </w:t>
+      </w:r>
+      <w:r>
+        <w:rPr>
+          <w:rFonts w:ascii="Segoe UI" w:eastAsia="Times New Roman" w:hAnsi="Segoe UI" w:cs="Segoe UI"/>
+          <w:color w:val="333333"/>
+          <w:sz w:val="24"/>
+          <w:szCs w:val="24"/>
+        </w:rPr>
+        <w:t xml:space="preserve">match people where one of the two might say 'no' to </w:t>
+      </w:r>
+      <w:r>
+        <w:rPr>
+          <w:rFonts w:ascii="Segoe UI" w:eastAsia="Times New Roman" w:hAnsi="Segoe UI" w:cs="Segoe UI"/>
+          <w:color w:val="333333"/>
+          <w:sz w:val="24"/>
+          <w:szCs w:val="24"/>
+        </w:rPr>
+        <w:t xml:space="preserve">go out with </w:t>
+      </w:r>
+      <w:r>
+        <w:rPr>
+          <w:rFonts w:ascii="Segoe UI" w:eastAsia="Times New Roman" w:hAnsi="Segoe UI" w:cs="Segoe UI"/>
+          <w:color w:val="333333"/>
+          <w:sz w:val="24"/>
+          <w:szCs w:val="24"/>
+        </w:rPr>
+        <w:t>the other person</w:t>
+      </w:r>
+      <w:r>
+        <w:rPr>
+          <w:rFonts w:ascii="Segoe UI" w:eastAsia="Times New Roman" w:hAnsi="Segoe UI" w:cs="Segoe UI"/>
+          <w:color w:val="333333"/>
+          <w:sz w:val="24"/>
+          <w:szCs w:val="24"/>
+        </w:rPr>
+        <w:t xml:space="preserve"> again</w:t>
+      </w:r>
+      <w:r>
+        <w:rPr>
+          <w:rFonts w:ascii="Segoe UI" w:eastAsia="Times New Roman" w:hAnsi="Segoe UI" w:cs="Segoe UI"/>
           <w:color w:val="333333"/>
           <w:sz w:val="24"/>
           <w:szCs w:val="24"/>
@@ -3585,17 +4295,24 @@
       <w:r>
         <w:rPr>
           <w:rFonts w:ascii="Segoe UI" w:eastAsia="Times New Roman" w:hAnsi="Segoe UI" w:cs="Segoe UI"/>
-          <w:iCs/>
-          <w:color w:val="333333"/>
-          <w:sz w:val="24"/>
-          <w:szCs w:val="24"/>
-        </w:rPr>
-        <w:t>MAE</w:t>
-      </w:r>
-      <w:r>
-        <w:rPr>
-          <w:rFonts w:ascii="Segoe UI" w:eastAsia="Times New Roman" w:hAnsi="Segoe UI" w:cs="Segoe UI"/>
-          <w:iCs/>
+          <w:color w:val="333333"/>
+          <w:sz w:val="24"/>
+          <w:szCs w:val="24"/>
+        </w:rPr>
+        <w:t xml:space="preserve">The model could match people together, but both parties would say 'no.' The other extreme is that both say 'yes,' but are not matched together. Finally, the algorithm can correctly match two individuals who say 'yes' to go on a date again. </w:t>
+      </w:r>
+      <w:r>
+        <w:rPr>
+          <w:rFonts w:ascii="Segoe UI" w:eastAsia="Times New Roman" w:hAnsi="Segoe UI" w:cs="Segoe UI"/>
+          <w:color w:val="333333"/>
+          <w:sz w:val="24"/>
+          <w:szCs w:val="24"/>
+        </w:rPr>
+        <w:t>These four possibilities make precision and recall computable.</w:t>
+      </w:r>
+      <w:r>
+        <w:rPr>
+          <w:rFonts w:ascii="Segoe UI" w:eastAsia="Times New Roman" w:hAnsi="Segoe UI" w:cs="Segoe UI"/>
           <w:color w:val="333333"/>
           <w:sz w:val="24"/>
           <w:szCs w:val="24"/>
@@ -3605,116 +4322,279 @@
       <w:r>
         <w:rPr>
           <w:rFonts w:ascii="Segoe UI" w:eastAsia="Times New Roman" w:hAnsi="Segoe UI" w:cs="Segoe UI"/>
-          <w:iCs/>
-          <w:color w:val="333333"/>
-          <w:sz w:val="24"/>
-          <w:szCs w:val="24"/>
-        </w:rPr>
-        <w:t xml:space="preserve">will </w:t>
-      </w:r>
-      <w:r>
-        <w:rPr>
-          <w:rFonts w:ascii="Segoe UI" w:eastAsia="Times New Roman" w:hAnsi="Segoe UI" w:cs="Segoe UI"/>
-          <w:iCs/>
-          <w:color w:val="333333"/>
-          <w:sz w:val="24"/>
-          <w:szCs w:val="24"/>
-        </w:rPr>
-        <w:t xml:space="preserve">measure the error between what I am doing in this project against something </w:t>
-      </w:r>
-      <w:r>
-        <w:rPr>
-          <w:rFonts w:ascii="Segoe UI" w:eastAsia="Times New Roman" w:hAnsi="Segoe UI" w:cs="Segoe UI"/>
-          <w:iCs/>
-          <w:color w:val="333333"/>
-          <w:sz w:val="24"/>
-          <w:szCs w:val="24"/>
-        </w:rPr>
-        <w:t xml:space="preserve">the </w:t>
-      </w:r>
-      <w:r>
-        <w:rPr>
-          <w:rFonts w:ascii="Segoe UI" w:eastAsia="Times New Roman" w:hAnsi="Segoe UI" w:cs="Segoe UI"/>
-          <w:iCs/>
-          <w:color w:val="333333"/>
-          <w:sz w:val="24"/>
-          <w:szCs w:val="24"/>
-        </w:rPr>
-        <w:t>published</w:t>
-      </w:r>
-      <w:r>
-        <w:rPr>
-          <w:rFonts w:ascii="Segoe UI" w:eastAsia="Times New Roman" w:hAnsi="Segoe UI" w:cs="Segoe UI"/>
-          <w:iCs/>
-          <w:color w:val="333333"/>
-          <w:sz w:val="24"/>
-          <w:szCs w:val="24"/>
-        </w:rPr>
-        <w:t xml:space="preserve"> results by Fisman and Iyengar</w:t>
-      </w:r>
-      <w:r>
-        <w:rPr>
-          <w:rFonts w:ascii="Segoe UI" w:eastAsia="Times New Roman" w:hAnsi="Segoe UI" w:cs="Segoe UI"/>
-          <w:iCs/>
-          <w:color w:val="333333"/>
-          <w:sz w:val="24"/>
-          <w:szCs w:val="24"/>
-        </w:rPr>
-        <w:t>.</w:t>
-      </w:r>
-      <w:r>
-        <w:rPr>
-          <w:rFonts w:ascii="Segoe UI" w:eastAsia="Times New Roman" w:hAnsi="Segoe UI" w:cs="Segoe UI"/>
-          <w:iCs/>
-          <w:color w:val="333333"/>
-          <w:sz w:val="24"/>
-          <w:szCs w:val="24"/>
-        </w:rPr>
-        <w:t xml:space="preserve"> </w:t>
-      </w:r>
-      <w:r>
-        <w:rPr>
-          <w:rFonts w:ascii="Segoe UI" w:eastAsia="Times New Roman" w:hAnsi="Segoe UI" w:cs="Segoe UI"/>
-          <w:iCs/>
-          <w:color w:val="333333"/>
-          <w:sz w:val="24"/>
-          <w:szCs w:val="24"/>
-        </w:rPr>
-        <w:t xml:space="preserve">This evaluation metric will compare the total sum of decisions against the number of decisions of 'yes' decisions the professors predicted. </w:t>
-      </w:r>
-      <w:r>
-        <w:rPr>
-          <w:rFonts w:ascii="Segoe UI" w:eastAsia="Times New Roman" w:hAnsi="Segoe UI" w:cs="Segoe UI"/>
-          <w:iCs/>
-          <w:color w:val="333333"/>
-          <w:sz w:val="24"/>
-          <w:szCs w:val="24"/>
-        </w:rPr>
-        <w:t xml:space="preserve">What I can also do is compare the basic statistics </w:t>
-      </w:r>
-      <w:r>
-        <w:rPr>
-          <w:rFonts w:ascii="Segoe UI" w:eastAsia="Times New Roman" w:hAnsi="Segoe UI" w:cs="Segoe UI"/>
-          <w:iCs/>
-          <w:color w:val="333333"/>
-          <w:sz w:val="24"/>
-          <w:szCs w:val="24"/>
-        </w:rPr>
-        <w:t>with the same metric. Finally, t</w:t>
-      </w:r>
-      <w:r>
-        <w:rPr>
-          <w:rFonts w:ascii="Segoe UI" w:eastAsia="Times New Roman" w:hAnsi="Segoe UI" w:cs="Segoe UI"/>
-          <w:iCs/>
-          <w:color w:val="333333"/>
-          <w:sz w:val="24"/>
-          <w:szCs w:val="24"/>
-        </w:rPr>
-        <w:t>he two professors have their results standardized and making cross comparisons is feasible.</w:t>
+          <w:color w:val="333333"/>
+          <w:sz w:val="24"/>
+          <w:szCs w:val="24"/>
+        </w:rPr>
+        <w:t xml:space="preserve">Precision is important to the model because the model needs to be correct in making matches. Recall is important because the algorithm will be matching people and will need to query a relevant person for another individual. </w:t>
+      </w:r>
+      <w:r>
+        <w:rPr>
+          <w:rFonts w:ascii="Segoe UI" w:eastAsia="Times New Roman" w:hAnsi="Segoe UI" w:cs="Segoe UI"/>
+          <w:color w:val="333333"/>
+          <w:sz w:val="24"/>
+          <w:szCs w:val="24"/>
+        </w:rPr>
+        <w:t xml:space="preserve">Hence, </w:t>
+      </w:r>
+      <w:r>
+        <w:rPr>
+          <w:rFonts w:ascii="Segoe UI" w:eastAsia="Times New Roman" w:hAnsi="Segoe UI" w:cs="Segoe UI"/>
+          <w:color w:val="333333"/>
+          <w:sz w:val="24"/>
+          <w:szCs w:val="24"/>
+        </w:rPr>
+        <w:t xml:space="preserve">f1score </w:t>
+      </w:r>
+      <w:r>
+        <w:rPr>
+          <w:rFonts w:ascii="Segoe UI" w:eastAsia="Times New Roman" w:hAnsi="Segoe UI" w:cs="Segoe UI"/>
+          <w:color w:val="333333"/>
+          <w:sz w:val="24"/>
+          <w:szCs w:val="24"/>
+        </w:rPr>
+        <w:t xml:space="preserve">is the ideal performance metric. </w:t>
       </w:r>
     </w:p>
     <w:p>
       <w:pPr>
+        <w:spacing w:after="240" w:line="240" w:lineRule="auto"/>
+        <w:rPr>
+          <w:rFonts w:ascii="Segoe UI" w:eastAsia="Times New Roman" w:hAnsi="Segoe UI" w:cs="Segoe UI"/>
+          <w:iCs/>
+          <w:color w:val="333333"/>
+          <w:sz w:val="24"/>
+          <w:szCs w:val="24"/>
+        </w:rPr>
+      </w:pPr>
+      <w:r>
+        <w:rPr>
+          <w:rFonts w:ascii="Segoe UI" w:eastAsia="Times New Roman" w:hAnsi="Segoe UI" w:cs="Segoe UI"/>
+          <w:iCs/>
+          <w:color w:val="333333"/>
+          <w:sz w:val="24"/>
+          <w:szCs w:val="24"/>
+        </w:rPr>
+        <w:t>The evaluation metric that is useful in this project is Mean Absolute Error</w:t>
+      </w:r>
+      <w:r>
+        <w:rPr>
+          <w:rFonts w:ascii="Segoe UI" w:eastAsia="Times New Roman" w:hAnsi="Segoe UI" w:cs="Segoe UI"/>
+          <w:iCs/>
+          <w:color w:val="333333"/>
+          <w:sz w:val="24"/>
+          <w:szCs w:val="24"/>
+        </w:rPr>
+        <w:t xml:space="preserve"> (MAE)</w:t>
+      </w:r>
+      <w:r>
+        <w:rPr>
+          <w:rFonts w:ascii="Segoe UI" w:eastAsia="Times New Roman" w:hAnsi="Segoe UI" w:cs="Segoe UI"/>
+          <w:iCs/>
+          <w:color w:val="333333"/>
+          <w:sz w:val="24"/>
+          <w:szCs w:val="24"/>
+        </w:rPr>
+        <w:t xml:space="preserve">. </w:t>
+      </w:r>
+      <w:r>
+        <w:rPr>
+          <w:rFonts w:ascii="Segoe UI" w:eastAsia="Times New Roman" w:hAnsi="Segoe UI" w:cs="Segoe UI"/>
+          <w:iCs/>
+          <w:color w:val="333333"/>
+          <w:sz w:val="24"/>
+          <w:szCs w:val="24"/>
+        </w:rPr>
+        <w:t>MAE</w:t>
+      </w:r>
+      <w:r>
+        <w:rPr>
+          <w:rFonts w:ascii="Segoe UI" w:eastAsia="Times New Roman" w:hAnsi="Segoe UI" w:cs="Segoe UI"/>
+          <w:iCs/>
+          <w:color w:val="333333"/>
+          <w:sz w:val="24"/>
+          <w:szCs w:val="24"/>
+        </w:rPr>
+        <w:t xml:space="preserve"> </w:t>
+      </w:r>
+      <w:r>
+        <w:rPr>
+          <w:rFonts w:ascii="Segoe UI" w:eastAsia="Times New Roman" w:hAnsi="Segoe UI" w:cs="Segoe UI"/>
+          <w:iCs/>
+          <w:color w:val="333333"/>
+          <w:sz w:val="24"/>
+          <w:szCs w:val="24"/>
+        </w:rPr>
+        <w:t xml:space="preserve">will </w:t>
+      </w:r>
+      <w:r>
+        <w:rPr>
+          <w:rFonts w:ascii="Segoe UI" w:eastAsia="Times New Roman" w:hAnsi="Segoe UI" w:cs="Segoe UI"/>
+          <w:iCs/>
+          <w:color w:val="333333"/>
+          <w:sz w:val="24"/>
+          <w:szCs w:val="24"/>
+        </w:rPr>
+        <w:t xml:space="preserve">measure the error between what I am doing in this project against </w:t>
+      </w:r>
+      <w:r>
+        <w:rPr>
+          <w:rFonts w:ascii="Segoe UI" w:eastAsia="Times New Roman" w:hAnsi="Segoe UI" w:cs="Segoe UI"/>
+          <w:iCs/>
+          <w:color w:val="333333"/>
+          <w:sz w:val="24"/>
+          <w:szCs w:val="24"/>
+        </w:rPr>
+        <w:t xml:space="preserve">the </w:t>
+      </w:r>
+      <w:r>
+        <w:rPr>
+          <w:rFonts w:ascii="Segoe UI" w:eastAsia="Times New Roman" w:hAnsi="Segoe UI" w:cs="Segoe UI"/>
+          <w:iCs/>
+          <w:color w:val="333333"/>
+          <w:sz w:val="24"/>
+          <w:szCs w:val="24"/>
+        </w:rPr>
+        <w:t xml:space="preserve">results </w:t>
+      </w:r>
+      <w:r>
+        <w:rPr>
+          <w:rFonts w:ascii="Segoe UI" w:eastAsia="Times New Roman" w:hAnsi="Segoe UI" w:cs="Segoe UI"/>
+          <w:iCs/>
+          <w:color w:val="333333"/>
+          <w:sz w:val="24"/>
+          <w:szCs w:val="24"/>
+        </w:rPr>
+        <w:t>published</w:t>
+      </w:r>
+      <w:r>
+        <w:rPr>
+          <w:rFonts w:ascii="Segoe UI" w:eastAsia="Times New Roman" w:hAnsi="Segoe UI" w:cs="Segoe UI"/>
+          <w:iCs/>
+          <w:color w:val="333333"/>
+          <w:sz w:val="24"/>
+          <w:szCs w:val="24"/>
+        </w:rPr>
+        <w:t xml:space="preserve"> by </w:t>
+      </w:r>
+      <w:proofErr w:type="spellStart"/>
+      <w:r>
+        <w:rPr>
+          <w:rFonts w:ascii="Segoe UI" w:eastAsia="Times New Roman" w:hAnsi="Segoe UI" w:cs="Segoe UI"/>
+          <w:iCs/>
+          <w:color w:val="333333"/>
+          <w:sz w:val="24"/>
+          <w:szCs w:val="24"/>
+        </w:rPr>
+        <w:t>Fisman</w:t>
+      </w:r>
+      <w:proofErr w:type="spellEnd"/>
+      <w:r>
+        <w:rPr>
+          <w:rFonts w:ascii="Segoe UI" w:eastAsia="Times New Roman" w:hAnsi="Segoe UI" w:cs="Segoe UI"/>
+          <w:iCs/>
+          <w:color w:val="333333"/>
+          <w:sz w:val="24"/>
+          <w:szCs w:val="24"/>
+        </w:rPr>
+        <w:t xml:space="preserve"> and </w:t>
+      </w:r>
+      <w:proofErr w:type="spellStart"/>
+      <w:r>
+        <w:rPr>
+          <w:rFonts w:ascii="Segoe UI" w:eastAsia="Times New Roman" w:hAnsi="Segoe UI" w:cs="Segoe UI"/>
+          <w:iCs/>
+          <w:color w:val="333333"/>
+          <w:sz w:val="24"/>
+          <w:szCs w:val="24"/>
+        </w:rPr>
+        <w:t>Iyengar</w:t>
+      </w:r>
+      <w:proofErr w:type="spellEnd"/>
+      <w:r>
+        <w:rPr>
+          <w:rFonts w:ascii="Segoe UI" w:eastAsia="Times New Roman" w:hAnsi="Segoe UI" w:cs="Segoe UI"/>
+          <w:iCs/>
+          <w:color w:val="333333"/>
+          <w:sz w:val="24"/>
+          <w:szCs w:val="24"/>
+        </w:rPr>
+        <w:t>.</w:t>
+      </w:r>
+      <w:r>
+        <w:rPr>
+          <w:rFonts w:ascii="Segoe UI" w:eastAsia="Times New Roman" w:hAnsi="Segoe UI" w:cs="Segoe UI"/>
+          <w:iCs/>
+          <w:color w:val="333333"/>
+          <w:sz w:val="24"/>
+          <w:szCs w:val="24"/>
+        </w:rPr>
+        <w:t xml:space="preserve"> </w:t>
+      </w:r>
+      <w:r>
+        <w:rPr>
+          <w:rFonts w:ascii="Segoe UI" w:eastAsia="Times New Roman" w:hAnsi="Segoe UI" w:cs="Segoe UI"/>
+          <w:iCs/>
+          <w:color w:val="333333"/>
+          <w:sz w:val="24"/>
+          <w:szCs w:val="24"/>
+        </w:rPr>
+        <w:t xml:space="preserve">This evaluation metric will compare the total sum of decisions against the number of decisions of 'yes' decisions the professors predicted. </w:t>
+      </w:r>
+      <w:r>
+        <w:rPr>
+          <w:rFonts w:ascii="Segoe UI" w:eastAsia="Times New Roman" w:hAnsi="Segoe UI" w:cs="Segoe UI"/>
+          <w:iCs/>
+          <w:color w:val="333333"/>
+          <w:sz w:val="24"/>
+          <w:szCs w:val="24"/>
+        </w:rPr>
+        <w:t xml:space="preserve">What I can also do is compare the basic statistics </w:t>
+      </w:r>
+      <w:r>
+        <w:rPr>
+          <w:rFonts w:ascii="Segoe UI" w:eastAsia="Times New Roman" w:hAnsi="Segoe UI" w:cs="Segoe UI"/>
+          <w:iCs/>
+          <w:color w:val="333333"/>
+          <w:sz w:val="24"/>
+          <w:szCs w:val="24"/>
+        </w:rPr>
+        <w:t>with the same metric. Finally, t</w:t>
+      </w:r>
+      <w:r>
+        <w:rPr>
+          <w:rFonts w:ascii="Segoe UI" w:eastAsia="Times New Roman" w:hAnsi="Segoe UI" w:cs="Segoe UI"/>
+          <w:iCs/>
+          <w:color w:val="333333"/>
+          <w:sz w:val="24"/>
+          <w:szCs w:val="24"/>
+        </w:rPr>
+        <w:t>he two professors have their results standardized and making cross comparisons is feasible.</w:t>
+      </w:r>
+    </w:p>
+    <w:p>
+      <w:pPr>
+        <w:rPr>
+          <w:rFonts w:ascii="Segoe UI" w:eastAsia="Times New Roman" w:hAnsi="Segoe UI" w:cs="Segoe UI"/>
+          <w:iCs/>
+          <w:color w:val="333333"/>
+          <w:sz w:val="24"/>
+          <w:szCs w:val="24"/>
+        </w:rPr>
+      </w:pPr>
+      <w:r>
+        <w:rPr>
+          <w:rFonts w:ascii="Segoe UI" w:eastAsia="Times New Roman" w:hAnsi="Segoe UI" w:cs="Segoe UI"/>
+          <w:iCs/>
+          <w:color w:val="333333"/>
+          <w:sz w:val="24"/>
+          <w:szCs w:val="24"/>
+        </w:rPr>
+        <w:br w:type="page"/>
+      </w:r>
+    </w:p>
+    <w:p>
+      <w:pPr>
         <w:spacing w:before="360" w:after="240" w:line="240" w:lineRule="auto"/>
         <w:outlineLvl w:val="2"/>
         <w:rPr>
@@ -3735,6 +4615,7 @@
           <w:sz w:val="30"/>
           <w:szCs w:val="30"/>
         </w:rPr>
+        <w:lastRenderedPageBreak/>
         <w:t>Project Design</w:t>
       </w:r>
     </w:p>
@@ -3791,7 +4672,27 @@
           <w:sz w:val="24"/>
           <w:szCs w:val="24"/>
         </w:rPr>
-        <w:t xml:space="preserve"> Likert scale from 1 to 10. Some fields have violated these ranges and need to be fixed to conform to the range. Numbers below 1 will be raised to 1; number greater than 10 will be lowered to 10. </w:t>
+        <w:t xml:space="preserve"> </w:t>
+      </w:r>
+      <w:proofErr w:type="spellStart"/>
+      <w:r>
+        <w:rPr>
+          <w:rFonts w:ascii="Segoe UI" w:eastAsia="Times New Roman" w:hAnsi="Segoe UI" w:cs="Segoe UI"/>
+          <w:color w:val="333333"/>
+          <w:sz w:val="24"/>
+          <w:szCs w:val="24"/>
+        </w:rPr>
+        <w:t>Likert</w:t>
+      </w:r>
+      <w:proofErr w:type="spellEnd"/>
+      <w:r>
+        <w:rPr>
+          <w:rFonts w:ascii="Segoe UI" w:eastAsia="Times New Roman" w:hAnsi="Segoe UI" w:cs="Segoe UI"/>
+          <w:color w:val="333333"/>
+          <w:sz w:val="24"/>
+          <w:szCs w:val="24"/>
+        </w:rPr>
+        <w:t xml:space="preserve"> scale from 1 to 10. Some fields have violated these ranges and need to be fixed to conform to the range. Numbers below 1 will be raised to 1; number greater than 10 will be lowered to 10. </w:t>
       </w:r>
     </w:p>
     <w:p>
@@ -3883,17 +4784,7 @@
           <w:sz w:val="24"/>
           <w:szCs w:val="24"/>
         </w:rPr>
-        <w:t xml:space="preserve">s accidentally distributed more than 100 points across the six features of attraction. This is </w:t>
-      </w:r>
-      <w:r>
-        <w:rPr>
-          <w:rFonts w:ascii="Segoe UI" w:eastAsia="Times New Roman" w:hAnsi="Segoe UI" w:cs="Segoe UI"/>
-          <w:color w:val="333333"/>
-          <w:sz w:val="24"/>
-          <w:szCs w:val="24"/>
-        </w:rPr>
-        <w:lastRenderedPageBreak/>
-        <w:t xml:space="preserve">no problem because these </w:t>
+        <w:t xml:space="preserve">s accidentally distributed more than 100 points across the six features of attraction. This is no problem because these </w:t>
       </w:r>
       <w:r>
         <w:rPr>
@@ -3992,7 +4883,27 @@
           <w:sz w:val="24"/>
           <w:szCs w:val="24"/>
         </w:rPr>
-        <w:t>is cleaned, I will use univariate analysis to see how features of attraction</w:t>
+        <w:t xml:space="preserve">is cleaned, I will use </w:t>
+      </w:r>
+      <w:proofErr w:type="spellStart"/>
+      <w:r>
+        <w:rPr>
+          <w:rFonts w:ascii="Segoe UI" w:eastAsia="Times New Roman" w:hAnsi="Segoe UI" w:cs="Segoe UI"/>
+          <w:color w:val="333333"/>
+          <w:sz w:val="24"/>
+          <w:szCs w:val="24"/>
+        </w:rPr>
+        <w:t>univariate</w:t>
+      </w:r>
+      <w:proofErr w:type="spellEnd"/>
+      <w:r>
+        <w:rPr>
+          <w:rFonts w:ascii="Segoe UI" w:eastAsia="Times New Roman" w:hAnsi="Segoe UI" w:cs="Segoe UI"/>
+          <w:color w:val="333333"/>
+          <w:sz w:val="24"/>
+          <w:szCs w:val="24"/>
+        </w:rPr>
+        <w:t xml:space="preserve"> analysis to see how features of attraction</w:t>
       </w:r>
       <w:r>
         <w:rPr>

</xml_diff>